<commit_message>
Inserimento Test Suite sui JUnit Test cases dei Manager.
</commit_message>
<xml_diff>
--- a/IncidentReport_YouLearn.docx
+++ b/IncidentReport_YouLearn.docx
@@ -1176,8 +1176,6 @@
             </w:rPr>
           </w:pPr>
         </w:p>
-        <w:bookmarkStart w:id="0" w:name="_GoBack" w:displacedByCustomXml="next"/>
-        <w:bookmarkEnd w:id="0" w:displacedByCustomXml="next"/>
       </w:sdtContent>
     </w:sdt>
     <w:p>
@@ -2023,6 +2021,14 @@
                 <w:lang w:val="it-IT"/>
               </w:rPr>
             </w:pPr>
+            <w:r>
+              <w:rPr>
+                <w:rFonts w:asciiTheme="majorHAnsi" w:hAnsiTheme="majorHAnsi"/>
+                <w:b/>
+                <w:lang w:val="it-IT"/>
+              </w:rPr>
+              <w:t>Corretto</w:t>
+            </w:r>
           </w:p>
         </w:tc>
       </w:tr>
@@ -2096,15 +2102,7 @@
                 <w:b/>
                 <w:lang w:val="it-IT"/>
               </w:rPr>
-              <w:t>TC_UM_</w:t>
-            </w:r>
-            <w:r>
-              <w:rPr>
-                <w:rFonts w:asciiTheme="majorHAnsi" w:hAnsiTheme="majorHAnsi"/>
-                <w:b/>
-                <w:lang w:val="it-IT"/>
-              </w:rPr>
-              <w:t>2</w:t>
+              <w:t>TC_UM_2</w:t>
             </w:r>
           </w:p>
         </w:tc>
@@ -2354,10 +2352,642 @@
                 <w:lang w:val="it-IT"/>
               </w:rPr>
             </w:pPr>
+            <w:r>
+              <w:rPr>
+                <w:rFonts w:asciiTheme="majorHAnsi" w:hAnsiTheme="majorHAnsi"/>
+                <w:b/>
+                <w:lang w:val="it-IT"/>
+              </w:rPr>
+              <w:t>Corretto</w:t>
+            </w:r>
           </w:p>
         </w:tc>
       </w:tr>
     </w:tbl>
+    <w:p>
+      <w:pPr>
+        <w:pStyle w:val="ListParagraph"/>
+        <w:rPr>
+          <w:rFonts w:asciiTheme="majorHAnsi" w:hAnsiTheme="majorHAnsi"/>
+          <w:b/>
+          <w:lang w:val="it-IT"/>
+        </w:rPr>
+      </w:pPr>
+    </w:p>
+    <w:tbl>
+      <w:tblPr>
+        <w:tblStyle w:val="TableGrid"/>
+        <w:tblW w:w="0" w:type="auto"/>
+        <w:tblInd w:w="720" w:type="dxa"/>
+        <w:tblLook w:val="04A0" w:firstRow="1" w:lastRow="0" w:firstColumn="1" w:lastColumn="0" w:noHBand="0" w:noVBand="1"/>
+      </w:tblPr>
+      <w:tblGrid>
+        <w:gridCol w:w="2790"/>
+        <w:gridCol w:w="5777"/>
+      </w:tblGrid>
+      <w:tr>
+        <w:tc>
+          <w:tcPr>
+            <w:tcW w:w="2790" w:type="dxa"/>
+            <w:shd w:val="clear" w:color="auto" w:fill="0070C0"/>
+          </w:tcPr>
+          <w:p>
+            <w:pPr>
+              <w:pStyle w:val="ListParagraph"/>
+              <w:ind w:left="0"/>
+              <w:rPr>
+                <w:rFonts w:asciiTheme="majorHAnsi" w:hAnsiTheme="majorHAnsi"/>
+                <w:b/>
+                <w:color w:val="FFFFFF" w:themeColor="background1"/>
+                <w:lang w:val="it-IT"/>
+              </w:rPr>
+            </w:pPr>
+            <w:r>
+              <w:rPr>
+                <w:rFonts w:asciiTheme="majorHAnsi" w:hAnsiTheme="majorHAnsi"/>
+                <w:b/>
+                <w:color w:val="FFFFFF" w:themeColor="background1"/>
+                <w:lang w:val="it-IT"/>
+              </w:rPr>
+              <w:t>ID:</w:t>
+            </w:r>
+          </w:p>
+        </w:tc>
+        <w:tc>
+          <w:tcPr>
+            <w:tcW w:w="5777" w:type="dxa"/>
+          </w:tcPr>
+          <w:p>
+            <w:pPr>
+              <w:pStyle w:val="ListParagraph"/>
+              <w:ind w:left="0"/>
+              <w:rPr>
+                <w:rFonts w:asciiTheme="majorHAnsi" w:hAnsiTheme="majorHAnsi"/>
+                <w:b/>
+                <w:lang w:val="it-IT"/>
+              </w:rPr>
+            </w:pPr>
+            <w:r>
+              <w:rPr>
+                <w:rFonts w:asciiTheme="majorHAnsi" w:hAnsiTheme="majorHAnsi"/>
+                <w:b/>
+                <w:lang w:val="it-IT"/>
+              </w:rPr>
+              <w:t>TC_UM_3</w:t>
+            </w:r>
+          </w:p>
+        </w:tc>
+      </w:tr>
+      <w:tr>
+        <w:tc>
+          <w:tcPr>
+            <w:tcW w:w="2790" w:type="dxa"/>
+            <w:shd w:val="clear" w:color="auto" w:fill="0070C0"/>
+          </w:tcPr>
+          <w:p>
+            <w:pPr>
+              <w:pStyle w:val="ListParagraph"/>
+              <w:ind w:left="0"/>
+              <w:rPr>
+                <w:rFonts w:asciiTheme="majorHAnsi" w:hAnsiTheme="majorHAnsi"/>
+                <w:b/>
+                <w:color w:val="FFFFFF" w:themeColor="background1"/>
+                <w:lang w:val="it-IT"/>
+              </w:rPr>
+            </w:pPr>
+            <w:r>
+              <w:rPr>
+                <w:rFonts w:asciiTheme="majorHAnsi" w:hAnsiTheme="majorHAnsi"/>
+                <w:b/>
+                <w:color w:val="FFFFFF" w:themeColor="background1"/>
+                <w:lang w:val="it-IT"/>
+              </w:rPr>
+              <w:t>Descrizione:</w:t>
+            </w:r>
+          </w:p>
+        </w:tc>
+        <w:tc>
+          <w:tcPr>
+            <w:tcW w:w="5777" w:type="dxa"/>
+          </w:tcPr>
+          <w:p>
+            <w:pPr>
+              <w:pStyle w:val="ListParagraph"/>
+              <w:ind w:left="0"/>
+              <w:rPr>
+                <w:rFonts w:asciiTheme="majorHAnsi" w:hAnsiTheme="majorHAnsi"/>
+                <w:lang w:val="it-IT"/>
+              </w:rPr>
+            </w:pPr>
+            <w:r>
+              <w:rPr>
+                <w:rFonts w:asciiTheme="majorHAnsi" w:hAnsiTheme="majorHAnsi"/>
+                <w:lang w:val="it-IT"/>
+              </w:rPr>
+              <w:t>Non è possibile accedere al database per verificare se un determinato account esiste o meno</w:t>
+            </w:r>
+          </w:p>
+        </w:tc>
+      </w:tr>
+      <w:tr>
+        <w:tc>
+          <w:tcPr>
+            <w:tcW w:w="2790" w:type="dxa"/>
+            <w:shd w:val="clear" w:color="auto" w:fill="0070C0"/>
+          </w:tcPr>
+          <w:p>
+            <w:pPr>
+              <w:pStyle w:val="ListParagraph"/>
+              <w:ind w:left="0"/>
+              <w:rPr>
+                <w:rFonts w:asciiTheme="majorHAnsi" w:hAnsiTheme="majorHAnsi"/>
+                <w:b/>
+                <w:color w:val="FFFFFF" w:themeColor="background1"/>
+                <w:lang w:val="it-IT"/>
+              </w:rPr>
+            </w:pPr>
+            <w:r>
+              <w:rPr>
+                <w:rFonts w:asciiTheme="majorHAnsi" w:hAnsiTheme="majorHAnsi"/>
+                <w:b/>
+                <w:color w:val="FFFFFF" w:themeColor="background1"/>
+                <w:lang w:val="it-IT"/>
+              </w:rPr>
+              <w:t>Istruzioni di riproduzione:</w:t>
+            </w:r>
+          </w:p>
+        </w:tc>
+        <w:tc>
+          <w:tcPr>
+            <w:tcW w:w="5777" w:type="dxa"/>
+          </w:tcPr>
+          <w:p>
+            <w:pPr>
+              <w:pStyle w:val="ListParagraph"/>
+              <w:ind w:left="0"/>
+              <w:rPr>
+                <w:rFonts w:asciiTheme="majorHAnsi" w:hAnsiTheme="majorHAnsi"/>
+                <w:lang w:val="it-IT"/>
+              </w:rPr>
+            </w:pPr>
+            <w:r>
+              <w:rPr>
+                <w:rFonts w:asciiTheme="majorHAnsi" w:hAnsiTheme="majorHAnsi"/>
+                <w:lang w:val="it-IT"/>
+              </w:rPr>
+              <w:t xml:space="preserve">Provare ad effettuare una qualsiasi operazione di account che prevede </w:t>
+            </w:r>
+            <w:r>
+              <w:rPr>
+                <w:rFonts w:asciiTheme="majorHAnsi" w:hAnsiTheme="majorHAnsi"/>
+                <w:lang w:val="it-IT"/>
+              </w:rPr>
+              <w:t>un’autenticazione</w:t>
+            </w:r>
+            <w:r>
+              <w:rPr>
+                <w:rFonts w:asciiTheme="majorHAnsi" w:hAnsiTheme="majorHAnsi"/>
+                <w:lang w:val="it-IT"/>
+              </w:rPr>
+              <w:t xml:space="preserve"> o un permesso per un utente (Esempio: Login)</w:t>
+            </w:r>
+          </w:p>
+        </w:tc>
+      </w:tr>
+      <w:tr>
+        <w:tc>
+          <w:tcPr>
+            <w:tcW w:w="2790" w:type="dxa"/>
+            <w:shd w:val="clear" w:color="auto" w:fill="0070C0"/>
+          </w:tcPr>
+          <w:p>
+            <w:pPr>
+              <w:pStyle w:val="ListParagraph"/>
+              <w:ind w:left="0"/>
+              <w:rPr>
+                <w:rFonts w:asciiTheme="majorHAnsi" w:hAnsiTheme="majorHAnsi"/>
+                <w:b/>
+                <w:color w:val="FFFFFF" w:themeColor="background1"/>
+                <w:lang w:val="it-IT"/>
+              </w:rPr>
+            </w:pPr>
+            <w:r>
+              <w:rPr>
+                <w:rFonts w:asciiTheme="majorHAnsi" w:hAnsiTheme="majorHAnsi"/>
+                <w:b/>
+                <w:color w:val="FFFFFF" w:themeColor="background1"/>
+                <w:lang w:val="it-IT"/>
+              </w:rPr>
+              <w:t>Priorità:</w:t>
+            </w:r>
+          </w:p>
+        </w:tc>
+        <w:tc>
+          <w:tcPr>
+            <w:tcW w:w="5777" w:type="dxa"/>
+          </w:tcPr>
+          <w:p>
+            <w:pPr>
+              <w:pStyle w:val="ListParagraph"/>
+              <w:ind w:left="0"/>
+              <w:rPr>
+                <w:rFonts w:asciiTheme="majorHAnsi" w:hAnsiTheme="majorHAnsi"/>
+                <w:b/>
+                <w:lang w:val="it-IT"/>
+              </w:rPr>
+            </w:pPr>
+            <w:r>
+              <w:rPr>
+                <w:rFonts w:asciiTheme="majorHAnsi" w:hAnsiTheme="majorHAnsi"/>
+                <w:b/>
+                <w:lang w:val="it-IT"/>
+              </w:rPr>
+              <w:t>Alta</w:t>
+            </w:r>
+          </w:p>
+        </w:tc>
+      </w:tr>
+      <w:tr>
+        <w:tc>
+          <w:tcPr>
+            <w:tcW w:w="2790" w:type="dxa"/>
+            <w:shd w:val="clear" w:color="auto" w:fill="0070C0"/>
+          </w:tcPr>
+          <w:p>
+            <w:pPr>
+              <w:pStyle w:val="ListParagraph"/>
+              <w:ind w:left="0"/>
+              <w:rPr>
+                <w:rFonts w:asciiTheme="majorHAnsi" w:hAnsiTheme="majorHAnsi"/>
+                <w:b/>
+                <w:color w:val="FFFFFF" w:themeColor="background1"/>
+                <w:lang w:val="it-IT"/>
+              </w:rPr>
+            </w:pPr>
+            <w:r>
+              <w:rPr>
+                <w:rFonts w:asciiTheme="majorHAnsi" w:hAnsiTheme="majorHAnsi"/>
+                <w:b/>
+                <w:color w:val="FFFFFF" w:themeColor="background1"/>
+                <w:lang w:val="it-IT"/>
+              </w:rPr>
+              <w:t>Stato:</w:t>
+            </w:r>
+          </w:p>
+        </w:tc>
+        <w:tc>
+          <w:tcPr>
+            <w:tcW w:w="5777" w:type="dxa"/>
+          </w:tcPr>
+          <w:p>
+            <w:pPr>
+              <w:pStyle w:val="ListParagraph"/>
+              <w:ind w:left="0"/>
+              <w:rPr>
+                <w:rFonts w:asciiTheme="majorHAnsi" w:hAnsiTheme="majorHAnsi"/>
+                <w:b/>
+                <w:lang w:val="it-IT"/>
+              </w:rPr>
+            </w:pPr>
+            <w:r>
+              <w:rPr>
+                <w:rFonts w:asciiTheme="majorHAnsi" w:hAnsiTheme="majorHAnsi"/>
+                <w:b/>
+                <w:lang w:val="it-IT"/>
+              </w:rPr>
+              <w:t>Corretto</w:t>
+            </w:r>
+          </w:p>
+        </w:tc>
+      </w:tr>
+    </w:tbl>
+    <w:p>
+      <w:pPr>
+        <w:rPr>
+          <w:rFonts w:asciiTheme="majorHAnsi" w:hAnsiTheme="majorHAnsi"/>
+          <w:b/>
+          <w:lang w:val="it-IT"/>
+        </w:rPr>
+      </w:pPr>
+    </w:p>
+    <w:tbl>
+      <w:tblPr>
+        <w:tblStyle w:val="TableGrid"/>
+        <w:tblW w:w="0" w:type="auto"/>
+        <w:tblInd w:w="720" w:type="dxa"/>
+        <w:tblLook w:val="04A0" w:firstRow="1" w:lastRow="0" w:firstColumn="1" w:lastColumn="0" w:noHBand="0" w:noVBand="1"/>
+      </w:tblPr>
+      <w:tblGrid>
+        <w:gridCol w:w="2790"/>
+        <w:gridCol w:w="5777"/>
+      </w:tblGrid>
+      <w:tr>
+        <w:tc>
+          <w:tcPr>
+            <w:tcW w:w="2790" w:type="dxa"/>
+            <w:shd w:val="clear" w:color="auto" w:fill="0070C0"/>
+          </w:tcPr>
+          <w:p>
+            <w:pPr>
+              <w:pStyle w:val="ListParagraph"/>
+              <w:ind w:left="0"/>
+              <w:rPr>
+                <w:rFonts w:asciiTheme="majorHAnsi" w:hAnsiTheme="majorHAnsi"/>
+                <w:b/>
+                <w:color w:val="FFFFFF" w:themeColor="background1"/>
+                <w:lang w:val="it-IT"/>
+              </w:rPr>
+            </w:pPr>
+            <w:r>
+              <w:rPr>
+                <w:rFonts w:asciiTheme="majorHAnsi" w:hAnsiTheme="majorHAnsi"/>
+                <w:b/>
+                <w:color w:val="FFFFFF" w:themeColor="background1"/>
+                <w:lang w:val="it-IT"/>
+              </w:rPr>
+              <w:t>ID:</w:t>
+            </w:r>
+          </w:p>
+        </w:tc>
+        <w:tc>
+          <w:tcPr>
+            <w:tcW w:w="5777" w:type="dxa"/>
+          </w:tcPr>
+          <w:p>
+            <w:pPr>
+              <w:pStyle w:val="ListParagraph"/>
+              <w:ind w:left="0"/>
+              <w:rPr>
+                <w:rFonts w:asciiTheme="majorHAnsi" w:hAnsiTheme="majorHAnsi"/>
+                <w:b/>
+                <w:lang w:val="it-IT"/>
+              </w:rPr>
+            </w:pPr>
+            <w:r>
+              <w:rPr>
+                <w:rFonts w:asciiTheme="majorHAnsi" w:hAnsiTheme="majorHAnsi"/>
+                <w:b/>
+                <w:lang w:val="it-IT"/>
+              </w:rPr>
+              <w:t>TC_UM_</w:t>
+            </w:r>
+            <w:r>
+              <w:rPr>
+                <w:rFonts w:asciiTheme="majorHAnsi" w:hAnsiTheme="majorHAnsi"/>
+                <w:b/>
+                <w:lang w:val="it-IT"/>
+              </w:rPr>
+              <w:t>4</w:t>
+            </w:r>
+          </w:p>
+        </w:tc>
+      </w:tr>
+      <w:tr>
+        <w:tc>
+          <w:tcPr>
+            <w:tcW w:w="2790" w:type="dxa"/>
+            <w:shd w:val="clear" w:color="auto" w:fill="0070C0"/>
+          </w:tcPr>
+          <w:p>
+            <w:pPr>
+              <w:pStyle w:val="ListParagraph"/>
+              <w:ind w:left="0"/>
+              <w:rPr>
+                <w:rFonts w:asciiTheme="majorHAnsi" w:hAnsiTheme="majorHAnsi"/>
+                <w:b/>
+                <w:color w:val="FFFFFF" w:themeColor="background1"/>
+                <w:lang w:val="it-IT"/>
+              </w:rPr>
+            </w:pPr>
+            <w:r>
+              <w:rPr>
+                <w:rFonts w:asciiTheme="majorHAnsi" w:hAnsiTheme="majorHAnsi"/>
+                <w:b/>
+                <w:color w:val="FFFFFF" w:themeColor="background1"/>
+                <w:lang w:val="it-IT"/>
+              </w:rPr>
+              <w:t>Descrizione:</w:t>
+            </w:r>
+          </w:p>
+        </w:tc>
+        <w:tc>
+          <w:tcPr>
+            <w:tcW w:w="5777" w:type="dxa"/>
+          </w:tcPr>
+          <w:p>
+            <w:pPr>
+              <w:pStyle w:val="ListParagraph"/>
+              <w:ind w:left="0"/>
+              <w:rPr>
+                <w:rFonts w:asciiTheme="majorHAnsi" w:hAnsiTheme="majorHAnsi"/>
+                <w:lang w:val="it-IT"/>
+              </w:rPr>
+            </w:pPr>
+            <w:r>
+              <w:rPr>
+                <w:rFonts w:asciiTheme="majorHAnsi" w:hAnsiTheme="majorHAnsi"/>
+                <w:lang w:val="it-IT"/>
+              </w:rPr>
+              <w:t>Non è possibile eseguire un cambio della carta di credito, ogni valore aggiunto viene accettato ma la nuova carta di credito non sostituirà quella dell’account che effettua tale funzionalità.</w:t>
+            </w:r>
+          </w:p>
+        </w:tc>
+      </w:tr>
+      <w:tr>
+        <w:tc>
+          <w:tcPr>
+            <w:tcW w:w="2790" w:type="dxa"/>
+            <w:shd w:val="clear" w:color="auto" w:fill="0070C0"/>
+          </w:tcPr>
+          <w:p>
+            <w:pPr>
+              <w:pStyle w:val="ListParagraph"/>
+              <w:ind w:left="0"/>
+              <w:rPr>
+                <w:rFonts w:asciiTheme="majorHAnsi" w:hAnsiTheme="majorHAnsi"/>
+                <w:b/>
+                <w:color w:val="FFFFFF" w:themeColor="background1"/>
+                <w:lang w:val="it-IT"/>
+              </w:rPr>
+            </w:pPr>
+            <w:r>
+              <w:rPr>
+                <w:rFonts w:asciiTheme="majorHAnsi" w:hAnsiTheme="majorHAnsi"/>
+                <w:b/>
+                <w:color w:val="FFFFFF" w:themeColor="background1"/>
+                <w:lang w:val="it-IT"/>
+              </w:rPr>
+              <w:t>Istruzioni di riproduzione:</w:t>
+            </w:r>
+          </w:p>
+        </w:tc>
+        <w:tc>
+          <w:tcPr>
+            <w:tcW w:w="5777" w:type="dxa"/>
+          </w:tcPr>
+          <w:p>
+            <w:pPr>
+              <w:pStyle w:val="ListParagraph"/>
+              <w:ind w:left="0"/>
+              <w:rPr>
+                <w:rFonts w:asciiTheme="majorHAnsi" w:hAnsiTheme="majorHAnsi"/>
+                <w:lang w:val="it-IT"/>
+              </w:rPr>
+            </w:pPr>
+            <w:r>
+              <w:rPr>
+                <w:rFonts w:asciiTheme="majorHAnsi" w:hAnsiTheme="majorHAnsi"/>
+                <w:lang w:val="it-IT"/>
+              </w:rPr>
+              <w:t>Provare ad accedere alla piattaforma e a modificare la carta di credito per poi andare a visualizzare se il cambiamento è stato effettuato nel database.</w:t>
+            </w:r>
+          </w:p>
+        </w:tc>
+      </w:tr>
+      <w:tr>
+        <w:tc>
+          <w:tcPr>
+            <w:tcW w:w="2790" w:type="dxa"/>
+            <w:shd w:val="clear" w:color="auto" w:fill="0070C0"/>
+          </w:tcPr>
+          <w:p>
+            <w:pPr>
+              <w:pStyle w:val="ListParagraph"/>
+              <w:ind w:left="0"/>
+              <w:rPr>
+                <w:rFonts w:asciiTheme="majorHAnsi" w:hAnsiTheme="majorHAnsi"/>
+                <w:b/>
+                <w:color w:val="FFFFFF" w:themeColor="background1"/>
+                <w:lang w:val="it-IT"/>
+              </w:rPr>
+            </w:pPr>
+            <w:r>
+              <w:rPr>
+                <w:rFonts w:asciiTheme="majorHAnsi" w:hAnsiTheme="majorHAnsi"/>
+                <w:b/>
+                <w:color w:val="FFFFFF" w:themeColor="background1"/>
+                <w:lang w:val="it-IT"/>
+              </w:rPr>
+              <w:t>Priorità:</w:t>
+            </w:r>
+          </w:p>
+        </w:tc>
+        <w:tc>
+          <w:tcPr>
+            <w:tcW w:w="5777" w:type="dxa"/>
+          </w:tcPr>
+          <w:p>
+            <w:pPr>
+              <w:pStyle w:val="ListParagraph"/>
+              <w:ind w:left="0"/>
+              <w:rPr>
+                <w:rFonts w:asciiTheme="majorHAnsi" w:hAnsiTheme="majorHAnsi"/>
+                <w:b/>
+                <w:lang w:val="it-IT"/>
+              </w:rPr>
+            </w:pPr>
+            <w:r>
+              <w:rPr>
+                <w:rFonts w:asciiTheme="majorHAnsi" w:hAnsiTheme="majorHAnsi"/>
+                <w:b/>
+                <w:lang w:val="it-IT"/>
+              </w:rPr>
+              <w:t>Alta</w:t>
+            </w:r>
+          </w:p>
+        </w:tc>
+      </w:tr>
+      <w:tr>
+        <w:tc>
+          <w:tcPr>
+            <w:tcW w:w="2790" w:type="dxa"/>
+            <w:shd w:val="clear" w:color="auto" w:fill="0070C0"/>
+          </w:tcPr>
+          <w:p>
+            <w:pPr>
+              <w:pStyle w:val="ListParagraph"/>
+              <w:ind w:left="0"/>
+              <w:rPr>
+                <w:rFonts w:asciiTheme="majorHAnsi" w:hAnsiTheme="majorHAnsi"/>
+                <w:b/>
+                <w:color w:val="FFFFFF" w:themeColor="background1"/>
+                <w:lang w:val="it-IT"/>
+              </w:rPr>
+            </w:pPr>
+            <w:r>
+              <w:rPr>
+                <w:rFonts w:asciiTheme="majorHAnsi" w:hAnsiTheme="majorHAnsi"/>
+                <w:b/>
+                <w:color w:val="FFFFFF" w:themeColor="background1"/>
+                <w:lang w:val="it-IT"/>
+              </w:rPr>
+              <w:t>Stato:</w:t>
+            </w:r>
+          </w:p>
+        </w:tc>
+        <w:tc>
+          <w:tcPr>
+            <w:tcW w:w="5777" w:type="dxa"/>
+          </w:tcPr>
+          <w:p>
+            <w:pPr>
+              <w:pStyle w:val="ListParagraph"/>
+              <w:ind w:left="0"/>
+              <w:rPr>
+                <w:rFonts w:asciiTheme="majorHAnsi" w:hAnsiTheme="majorHAnsi"/>
+                <w:b/>
+                <w:lang w:val="it-IT"/>
+              </w:rPr>
+            </w:pPr>
+          </w:p>
+        </w:tc>
+      </w:tr>
+    </w:tbl>
+    <w:p>
+      <w:pPr>
+        <w:rPr>
+          <w:rFonts w:asciiTheme="majorHAnsi" w:hAnsiTheme="majorHAnsi"/>
+          <w:b/>
+          <w:lang w:val="it-IT"/>
+        </w:rPr>
+      </w:pPr>
+    </w:p>
+    <w:p>
+      <w:pPr>
+        <w:rPr>
+          <w:rFonts w:asciiTheme="majorHAnsi" w:hAnsiTheme="majorHAnsi"/>
+          <w:b/>
+          <w:lang w:val="it-IT"/>
+        </w:rPr>
+      </w:pPr>
+    </w:p>
+    <w:p>
+      <w:pPr>
+        <w:rPr>
+          <w:rFonts w:asciiTheme="majorHAnsi" w:hAnsiTheme="majorHAnsi"/>
+          <w:b/>
+          <w:lang w:val="it-IT"/>
+        </w:rPr>
+      </w:pPr>
+    </w:p>
+    <w:p>
+      <w:pPr>
+        <w:rPr>
+          <w:rFonts w:asciiTheme="majorHAnsi" w:hAnsiTheme="majorHAnsi"/>
+          <w:b/>
+          <w:lang w:val="it-IT"/>
+        </w:rPr>
+      </w:pPr>
+    </w:p>
+    <w:p>
+      <w:pPr>
+        <w:rPr>
+          <w:rFonts w:asciiTheme="majorHAnsi" w:hAnsiTheme="majorHAnsi"/>
+          <w:b/>
+          <w:lang w:val="it-IT"/>
+        </w:rPr>
+      </w:pPr>
+    </w:p>
     <w:p>
       <w:pPr>
         <w:pStyle w:val="ListParagraph"/>
@@ -2387,6 +3017,7 @@
           <w:b/>
           <w:lang w:val="it-IT"/>
         </w:rPr>
+        <w:lastRenderedPageBreak/>
         <w:t>Gestione Corso</w:t>
       </w:r>
     </w:p>
@@ -2449,15 +3080,7 @@
                 <w:b/>
                 <w:lang w:val="it-IT"/>
               </w:rPr>
-              <w:t>TC_</w:t>
-            </w:r>
-            <w:r>
-              <w:rPr>
-                <w:rFonts w:asciiTheme="majorHAnsi" w:hAnsiTheme="majorHAnsi"/>
-                <w:b/>
-                <w:lang w:val="it-IT"/>
-              </w:rPr>
-              <w:t>UC_1</w:t>
+              <w:t>TC_UC_1</w:t>
             </w:r>
           </w:p>
         </w:tc>
@@ -2680,6 +3303,320 @@
         </w:rPr>
       </w:pPr>
     </w:p>
+    <w:tbl>
+      <w:tblPr>
+        <w:tblStyle w:val="TableGrid"/>
+        <w:tblW w:w="0" w:type="auto"/>
+        <w:tblInd w:w="720" w:type="dxa"/>
+        <w:tblLook w:val="04A0" w:firstRow="1" w:lastRow="0" w:firstColumn="1" w:lastColumn="0" w:noHBand="0" w:noVBand="1"/>
+      </w:tblPr>
+      <w:tblGrid>
+        <w:gridCol w:w="2790"/>
+        <w:gridCol w:w="5777"/>
+      </w:tblGrid>
+      <w:tr>
+        <w:tc>
+          <w:tcPr>
+            <w:tcW w:w="2790" w:type="dxa"/>
+            <w:shd w:val="clear" w:color="auto" w:fill="0070C0"/>
+          </w:tcPr>
+          <w:p>
+            <w:pPr>
+              <w:pStyle w:val="ListParagraph"/>
+              <w:ind w:left="0"/>
+              <w:rPr>
+                <w:rFonts w:asciiTheme="majorHAnsi" w:hAnsiTheme="majorHAnsi"/>
+                <w:b/>
+                <w:color w:val="FFFFFF" w:themeColor="background1"/>
+                <w:lang w:val="it-IT"/>
+              </w:rPr>
+            </w:pPr>
+            <w:r>
+              <w:rPr>
+                <w:rFonts w:asciiTheme="majorHAnsi" w:hAnsiTheme="majorHAnsi"/>
+                <w:b/>
+                <w:color w:val="FFFFFF" w:themeColor="background1"/>
+                <w:lang w:val="it-IT"/>
+              </w:rPr>
+              <w:t>ID:</w:t>
+            </w:r>
+          </w:p>
+        </w:tc>
+        <w:tc>
+          <w:tcPr>
+            <w:tcW w:w="5777" w:type="dxa"/>
+          </w:tcPr>
+          <w:p>
+            <w:pPr>
+              <w:pStyle w:val="ListParagraph"/>
+              <w:ind w:left="0"/>
+              <w:rPr>
+                <w:rFonts w:asciiTheme="majorHAnsi" w:hAnsiTheme="majorHAnsi"/>
+                <w:b/>
+                <w:lang w:val="it-IT"/>
+              </w:rPr>
+            </w:pPr>
+            <w:r>
+              <w:rPr>
+                <w:rFonts w:asciiTheme="majorHAnsi" w:hAnsiTheme="majorHAnsi"/>
+                <w:b/>
+                <w:lang w:val="it-IT"/>
+              </w:rPr>
+              <w:t>TC_U</w:t>
+            </w:r>
+            <w:r>
+              <w:rPr>
+                <w:rFonts w:asciiTheme="majorHAnsi" w:hAnsiTheme="majorHAnsi"/>
+                <w:b/>
+                <w:lang w:val="it-IT"/>
+              </w:rPr>
+              <w:t>C</w:t>
+            </w:r>
+            <w:r>
+              <w:rPr>
+                <w:rFonts w:asciiTheme="majorHAnsi" w:hAnsiTheme="majorHAnsi"/>
+                <w:b/>
+                <w:lang w:val="it-IT"/>
+              </w:rPr>
+              <w:t>_</w:t>
+            </w:r>
+            <w:r>
+              <w:rPr>
+                <w:rFonts w:asciiTheme="majorHAnsi" w:hAnsiTheme="majorHAnsi"/>
+                <w:b/>
+                <w:lang w:val="it-IT"/>
+              </w:rPr>
+              <w:t>2</w:t>
+            </w:r>
+          </w:p>
+        </w:tc>
+      </w:tr>
+      <w:tr>
+        <w:tc>
+          <w:tcPr>
+            <w:tcW w:w="2790" w:type="dxa"/>
+            <w:shd w:val="clear" w:color="auto" w:fill="0070C0"/>
+          </w:tcPr>
+          <w:p>
+            <w:pPr>
+              <w:pStyle w:val="ListParagraph"/>
+              <w:ind w:left="0"/>
+              <w:rPr>
+                <w:rFonts w:asciiTheme="majorHAnsi" w:hAnsiTheme="majorHAnsi"/>
+                <w:b/>
+                <w:color w:val="FFFFFF" w:themeColor="background1"/>
+                <w:lang w:val="it-IT"/>
+              </w:rPr>
+            </w:pPr>
+            <w:r>
+              <w:rPr>
+                <w:rFonts w:asciiTheme="majorHAnsi" w:hAnsiTheme="majorHAnsi"/>
+                <w:b/>
+                <w:color w:val="FFFFFF" w:themeColor="background1"/>
+                <w:lang w:val="it-IT"/>
+              </w:rPr>
+              <w:t>Descrizione:</w:t>
+            </w:r>
+          </w:p>
+        </w:tc>
+        <w:tc>
+          <w:tcPr>
+            <w:tcW w:w="5777" w:type="dxa"/>
+          </w:tcPr>
+          <w:p>
+            <w:pPr>
+              <w:pStyle w:val="ListParagraph"/>
+              <w:ind w:left="0"/>
+              <w:rPr>
+                <w:rFonts w:asciiTheme="majorHAnsi" w:hAnsiTheme="majorHAnsi"/>
+                <w:lang w:val="it-IT"/>
+              </w:rPr>
+            </w:pPr>
+            <w:r>
+              <w:rPr>
+                <w:rFonts w:asciiTheme="majorHAnsi" w:hAnsiTheme="majorHAnsi"/>
+                <w:lang w:val="it-IT"/>
+              </w:rPr>
+              <w:t>Non è possibile iscriversi ad un corso</w:t>
+            </w:r>
+            <w:r>
+              <w:rPr>
+                <w:rFonts w:asciiTheme="majorHAnsi" w:hAnsiTheme="majorHAnsi"/>
+                <w:lang w:val="it-IT"/>
+              </w:rPr>
+              <w:t xml:space="preserve"> per fault riportato in fase di registrazione di un’iscrizione.</w:t>
+            </w:r>
+          </w:p>
+        </w:tc>
+      </w:tr>
+      <w:tr>
+        <w:tc>
+          <w:tcPr>
+            <w:tcW w:w="2790" w:type="dxa"/>
+            <w:shd w:val="clear" w:color="auto" w:fill="0070C0"/>
+          </w:tcPr>
+          <w:p>
+            <w:pPr>
+              <w:pStyle w:val="ListParagraph"/>
+              <w:ind w:left="0"/>
+              <w:rPr>
+                <w:rFonts w:asciiTheme="majorHAnsi" w:hAnsiTheme="majorHAnsi"/>
+                <w:b/>
+                <w:color w:val="FFFFFF" w:themeColor="background1"/>
+                <w:lang w:val="it-IT"/>
+              </w:rPr>
+            </w:pPr>
+            <w:r>
+              <w:rPr>
+                <w:rFonts w:asciiTheme="majorHAnsi" w:hAnsiTheme="majorHAnsi"/>
+                <w:b/>
+                <w:color w:val="FFFFFF" w:themeColor="background1"/>
+                <w:lang w:val="it-IT"/>
+              </w:rPr>
+              <w:t>Istruzioni di riproduzione:</w:t>
+            </w:r>
+          </w:p>
+        </w:tc>
+        <w:tc>
+          <w:tcPr>
+            <w:tcW w:w="5777" w:type="dxa"/>
+          </w:tcPr>
+          <w:p>
+            <w:pPr>
+              <w:pStyle w:val="ListParagraph"/>
+              <w:ind w:left="0"/>
+              <w:rPr>
+                <w:rFonts w:asciiTheme="majorHAnsi" w:hAnsiTheme="majorHAnsi"/>
+                <w:lang w:val="it-IT"/>
+              </w:rPr>
+            </w:pPr>
+            <w:r>
+              <w:rPr>
+                <w:rFonts w:asciiTheme="majorHAnsi" w:hAnsiTheme="majorHAnsi"/>
+                <w:lang w:val="it-IT"/>
+              </w:rPr>
+              <w:t xml:space="preserve">Provare ad iscriversi ad un corso utilizzando un account di tipo “Utente”, l’iscrizione non verrà effettuata e non sarà possibile accedere </w:t>
+            </w:r>
+          </w:p>
+        </w:tc>
+      </w:tr>
+      <w:tr>
+        <w:tc>
+          <w:tcPr>
+            <w:tcW w:w="2790" w:type="dxa"/>
+            <w:shd w:val="clear" w:color="auto" w:fill="0070C0"/>
+          </w:tcPr>
+          <w:p>
+            <w:pPr>
+              <w:pStyle w:val="ListParagraph"/>
+              <w:ind w:left="0"/>
+              <w:rPr>
+                <w:rFonts w:asciiTheme="majorHAnsi" w:hAnsiTheme="majorHAnsi"/>
+                <w:b/>
+                <w:color w:val="FFFFFF" w:themeColor="background1"/>
+                <w:lang w:val="it-IT"/>
+              </w:rPr>
+            </w:pPr>
+            <w:r>
+              <w:rPr>
+                <w:rFonts w:asciiTheme="majorHAnsi" w:hAnsiTheme="majorHAnsi"/>
+                <w:b/>
+                <w:color w:val="FFFFFF" w:themeColor="background1"/>
+                <w:lang w:val="it-IT"/>
+              </w:rPr>
+              <w:t>Priorità:</w:t>
+            </w:r>
+          </w:p>
+        </w:tc>
+        <w:tc>
+          <w:tcPr>
+            <w:tcW w:w="5777" w:type="dxa"/>
+          </w:tcPr>
+          <w:p>
+            <w:pPr>
+              <w:pStyle w:val="ListParagraph"/>
+              <w:ind w:left="0"/>
+              <w:rPr>
+                <w:rFonts w:asciiTheme="majorHAnsi" w:hAnsiTheme="majorHAnsi"/>
+                <w:b/>
+                <w:lang w:val="it-IT"/>
+              </w:rPr>
+            </w:pPr>
+            <w:r>
+              <w:rPr>
+                <w:rFonts w:asciiTheme="majorHAnsi" w:hAnsiTheme="majorHAnsi"/>
+                <w:b/>
+                <w:lang w:val="it-IT"/>
+              </w:rPr>
+              <w:t>Alta</w:t>
+            </w:r>
+          </w:p>
+        </w:tc>
+      </w:tr>
+      <w:tr>
+        <w:tc>
+          <w:tcPr>
+            <w:tcW w:w="2790" w:type="dxa"/>
+            <w:shd w:val="clear" w:color="auto" w:fill="0070C0"/>
+          </w:tcPr>
+          <w:p>
+            <w:pPr>
+              <w:pStyle w:val="ListParagraph"/>
+              <w:ind w:left="0"/>
+              <w:rPr>
+                <w:rFonts w:asciiTheme="majorHAnsi" w:hAnsiTheme="majorHAnsi"/>
+                <w:b/>
+                <w:color w:val="FFFFFF" w:themeColor="background1"/>
+                <w:lang w:val="it-IT"/>
+              </w:rPr>
+            </w:pPr>
+            <w:r>
+              <w:rPr>
+                <w:rFonts w:asciiTheme="majorHAnsi" w:hAnsiTheme="majorHAnsi"/>
+                <w:b/>
+                <w:color w:val="FFFFFF" w:themeColor="background1"/>
+                <w:lang w:val="it-IT"/>
+              </w:rPr>
+              <w:t>Stato:</w:t>
+            </w:r>
+          </w:p>
+        </w:tc>
+        <w:tc>
+          <w:tcPr>
+            <w:tcW w:w="5777" w:type="dxa"/>
+          </w:tcPr>
+          <w:p>
+            <w:pPr>
+              <w:pStyle w:val="ListParagraph"/>
+              <w:ind w:left="0"/>
+              <w:rPr>
+                <w:rFonts w:asciiTheme="majorHAnsi" w:hAnsiTheme="majorHAnsi"/>
+                <w:b/>
+                <w:lang w:val="it-IT"/>
+              </w:rPr>
+            </w:pPr>
+            <w:r>
+              <w:rPr>
+                <w:rFonts w:asciiTheme="majorHAnsi" w:hAnsiTheme="majorHAnsi"/>
+                <w:b/>
+                <w:lang w:val="it-IT"/>
+              </w:rPr>
+              <w:t>Corretto</w:t>
+            </w:r>
+          </w:p>
+        </w:tc>
+      </w:tr>
+    </w:tbl>
+    <w:p>
+      <w:pPr>
+        <w:pStyle w:val="ListParagraph"/>
+        <w:rPr>
+          <w:rFonts w:asciiTheme="majorHAnsi" w:hAnsiTheme="majorHAnsi"/>
+          <w:b/>
+          <w:lang w:val="it-IT"/>
+        </w:rPr>
+      </w:pPr>
+    </w:p>
     <w:p>
       <w:pPr>
         <w:pStyle w:val="ListParagraph"/>
@@ -2708,6 +3645,8 @@
           <w:lang w:val="it-IT"/>
         </w:rPr>
       </w:pPr>
+      <w:bookmarkStart w:id="0" w:name="_GoBack"/>
+      <w:bookmarkEnd w:id="0"/>
     </w:p>
     <w:p>
       <w:pPr>
@@ -9690,7 +10629,7 @@
 </file>
 
 <file path=customXml/itemProps3.xml><?xml version="1.0" encoding="utf-8"?>
-<ds:datastoreItem xmlns:ds="http://schemas.openxmlformats.org/officeDocument/2006/customXml" ds:itemID="{0CE760CA-0B39-C840-96B2-CD25875BBE46}">
+<ds:datastoreItem xmlns:ds="http://schemas.openxmlformats.org/officeDocument/2006/customXml" ds:itemID="{7766D611-72FB-BE46-8180-F525E3DA9CE9}">
   <ds:schemaRefs>
     <ds:schemaRef ds:uri="http://schemas.openxmlformats.org/officeDocument/2006/bibliography"/>
   </ds:schemaRefs>

</xml_diff>

<commit_message>
Debug Manager e inserimento Fault nell'incident report.
</commit_message>
<xml_diff>
--- a/IncidentReport_YouLearn.docx
+++ b/IncidentReport_YouLearn.docx
@@ -2729,15 +2729,7 @@
                 <w:b/>
                 <w:lang w:val="it-IT"/>
               </w:rPr>
-              <w:t>TC_UM_</w:t>
-            </w:r>
-            <w:r>
-              <w:rPr>
-                <w:rFonts w:asciiTheme="majorHAnsi" w:hAnsiTheme="majorHAnsi"/>
-                <w:b/>
-                <w:lang w:val="it-IT"/>
-              </w:rPr>
-              <w:t>4</w:t>
+              <w:t>TC_UM_4</w:t>
             </w:r>
           </w:p>
         </w:tc>
@@ -2939,6 +2931,14 @@
                 <w:lang w:val="it-IT"/>
               </w:rPr>
             </w:pPr>
+            <w:r>
+              <w:rPr>
+                <w:rFonts w:asciiTheme="majorHAnsi" w:hAnsiTheme="majorHAnsi"/>
+                <w:b/>
+                <w:lang w:val="it-IT"/>
+              </w:rPr>
+              <w:t>Corretto</w:t>
+            </w:r>
           </w:p>
         </w:tc>
       </w:tr>
@@ -2952,6 +2952,288 @@
         </w:rPr>
       </w:pPr>
     </w:p>
+    <w:tbl>
+      <w:tblPr>
+        <w:tblStyle w:val="TableGrid"/>
+        <w:tblW w:w="0" w:type="auto"/>
+        <w:tblInd w:w="720" w:type="dxa"/>
+        <w:tblLook w:val="04A0" w:firstRow="1" w:lastRow="0" w:firstColumn="1" w:lastColumn="0" w:noHBand="0" w:noVBand="1"/>
+      </w:tblPr>
+      <w:tblGrid>
+        <w:gridCol w:w="2790"/>
+        <w:gridCol w:w="5777"/>
+      </w:tblGrid>
+      <w:tr>
+        <w:tc>
+          <w:tcPr>
+            <w:tcW w:w="2790" w:type="dxa"/>
+            <w:shd w:val="clear" w:color="auto" w:fill="0070C0"/>
+          </w:tcPr>
+          <w:p>
+            <w:pPr>
+              <w:pStyle w:val="ListParagraph"/>
+              <w:ind w:left="0"/>
+              <w:rPr>
+                <w:rFonts w:asciiTheme="majorHAnsi" w:hAnsiTheme="majorHAnsi"/>
+                <w:b/>
+                <w:color w:val="FFFFFF" w:themeColor="background1"/>
+                <w:lang w:val="it-IT"/>
+              </w:rPr>
+            </w:pPr>
+            <w:r>
+              <w:rPr>
+                <w:rFonts w:asciiTheme="majorHAnsi" w:hAnsiTheme="majorHAnsi"/>
+                <w:b/>
+                <w:color w:val="FFFFFF" w:themeColor="background1"/>
+                <w:lang w:val="it-IT"/>
+              </w:rPr>
+              <w:t>ID:</w:t>
+            </w:r>
+          </w:p>
+        </w:tc>
+        <w:tc>
+          <w:tcPr>
+            <w:tcW w:w="5777" w:type="dxa"/>
+          </w:tcPr>
+          <w:p>
+            <w:pPr>
+              <w:pStyle w:val="ListParagraph"/>
+              <w:ind w:left="0"/>
+              <w:rPr>
+                <w:rFonts w:asciiTheme="majorHAnsi" w:hAnsiTheme="majorHAnsi"/>
+                <w:b/>
+                <w:lang w:val="it-IT"/>
+              </w:rPr>
+            </w:pPr>
+            <w:r>
+              <w:rPr>
+                <w:rFonts w:asciiTheme="majorHAnsi" w:hAnsiTheme="majorHAnsi"/>
+                <w:b/>
+                <w:lang w:val="it-IT"/>
+              </w:rPr>
+              <w:t>TC_UM_</w:t>
+            </w:r>
+            <w:r>
+              <w:rPr>
+                <w:rFonts w:asciiTheme="majorHAnsi" w:hAnsiTheme="majorHAnsi"/>
+                <w:b/>
+                <w:lang w:val="it-IT"/>
+              </w:rPr>
+              <w:t>5</w:t>
+            </w:r>
+          </w:p>
+        </w:tc>
+      </w:tr>
+      <w:tr>
+        <w:tc>
+          <w:tcPr>
+            <w:tcW w:w="2790" w:type="dxa"/>
+            <w:shd w:val="clear" w:color="auto" w:fill="0070C0"/>
+          </w:tcPr>
+          <w:p>
+            <w:pPr>
+              <w:pStyle w:val="ListParagraph"/>
+              <w:ind w:left="0"/>
+              <w:rPr>
+                <w:rFonts w:asciiTheme="majorHAnsi" w:hAnsiTheme="majorHAnsi"/>
+                <w:b/>
+                <w:color w:val="FFFFFF" w:themeColor="background1"/>
+                <w:lang w:val="it-IT"/>
+              </w:rPr>
+            </w:pPr>
+            <w:r>
+              <w:rPr>
+                <w:rFonts w:asciiTheme="majorHAnsi" w:hAnsiTheme="majorHAnsi"/>
+                <w:b/>
+                <w:color w:val="FFFFFF" w:themeColor="background1"/>
+                <w:lang w:val="it-IT"/>
+              </w:rPr>
+              <w:t>Descrizione:</w:t>
+            </w:r>
+          </w:p>
+        </w:tc>
+        <w:tc>
+          <w:tcPr>
+            <w:tcW w:w="5777" w:type="dxa"/>
+          </w:tcPr>
+          <w:p>
+            <w:pPr>
+              <w:pStyle w:val="ListParagraph"/>
+              <w:ind w:left="0"/>
+              <w:rPr>
+                <w:rFonts w:asciiTheme="majorHAnsi" w:hAnsiTheme="majorHAnsi"/>
+                <w:lang w:val="it-IT"/>
+              </w:rPr>
+            </w:pPr>
+            <w:r>
+              <w:rPr>
+                <w:rFonts w:asciiTheme="majorHAnsi" w:hAnsiTheme="majorHAnsi"/>
+                <w:lang w:val="it-IT"/>
+              </w:rPr>
+              <w:t>Quando si intende cambiare la password, se nel secondo campo del form legato a tale funzionalità non si scrive alcun carattere. Indipendentemente dalla password, questa viene cambiata anche senza conferma.</w:t>
+            </w:r>
+          </w:p>
+        </w:tc>
+      </w:tr>
+      <w:tr>
+        <w:tc>
+          <w:tcPr>
+            <w:tcW w:w="2790" w:type="dxa"/>
+            <w:shd w:val="clear" w:color="auto" w:fill="0070C0"/>
+          </w:tcPr>
+          <w:p>
+            <w:pPr>
+              <w:pStyle w:val="ListParagraph"/>
+              <w:ind w:left="0"/>
+              <w:rPr>
+                <w:rFonts w:asciiTheme="majorHAnsi" w:hAnsiTheme="majorHAnsi"/>
+                <w:b/>
+                <w:color w:val="FFFFFF" w:themeColor="background1"/>
+                <w:lang w:val="it-IT"/>
+              </w:rPr>
+            </w:pPr>
+            <w:r>
+              <w:rPr>
+                <w:rFonts w:asciiTheme="majorHAnsi" w:hAnsiTheme="majorHAnsi"/>
+                <w:b/>
+                <w:color w:val="FFFFFF" w:themeColor="background1"/>
+                <w:lang w:val="it-IT"/>
+              </w:rPr>
+              <w:t>Istruzioni di riproduzione:</w:t>
+            </w:r>
+          </w:p>
+        </w:tc>
+        <w:tc>
+          <w:tcPr>
+            <w:tcW w:w="5777" w:type="dxa"/>
+          </w:tcPr>
+          <w:p>
+            <w:pPr>
+              <w:pStyle w:val="ListParagraph"/>
+              <w:ind w:left="0"/>
+              <w:rPr>
+                <w:rFonts w:asciiTheme="majorHAnsi" w:hAnsiTheme="majorHAnsi"/>
+                <w:lang w:val="it-IT"/>
+              </w:rPr>
+            </w:pPr>
+            <w:r>
+              <w:rPr>
+                <w:rFonts w:asciiTheme="majorHAnsi" w:hAnsiTheme="majorHAnsi"/>
+                <w:lang w:val="it-IT"/>
+              </w:rPr>
+              <w:t>Provare a cambiare la password ad un account senza riempire il secondo campo del form collegato ed effettuare l’inv</w:t>
+            </w:r>
+            <w:r>
+              <w:rPr>
+                <w:rFonts w:asciiTheme="majorHAnsi" w:hAnsiTheme="majorHAnsi"/>
+                <w:lang w:val="it-IT"/>
+              </w:rPr>
+              <w:t>io.</w:t>
+            </w:r>
+          </w:p>
+        </w:tc>
+      </w:tr>
+      <w:tr>
+        <w:tc>
+          <w:tcPr>
+            <w:tcW w:w="2790" w:type="dxa"/>
+            <w:shd w:val="clear" w:color="auto" w:fill="0070C0"/>
+          </w:tcPr>
+          <w:p>
+            <w:pPr>
+              <w:pStyle w:val="ListParagraph"/>
+              <w:ind w:left="0"/>
+              <w:rPr>
+                <w:rFonts w:asciiTheme="majorHAnsi" w:hAnsiTheme="majorHAnsi"/>
+                <w:b/>
+                <w:color w:val="FFFFFF" w:themeColor="background1"/>
+                <w:lang w:val="it-IT"/>
+              </w:rPr>
+            </w:pPr>
+            <w:r>
+              <w:rPr>
+                <w:rFonts w:asciiTheme="majorHAnsi" w:hAnsiTheme="majorHAnsi"/>
+                <w:b/>
+                <w:color w:val="FFFFFF" w:themeColor="background1"/>
+                <w:lang w:val="it-IT"/>
+              </w:rPr>
+              <w:t>Priorità:</w:t>
+            </w:r>
+          </w:p>
+        </w:tc>
+        <w:tc>
+          <w:tcPr>
+            <w:tcW w:w="5777" w:type="dxa"/>
+          </w:tcPr>
+          <w:p>
+            <w:pPr>
+              <w:pStyle w:val="ListParagraph"/>
+              <w:ind w:left="0"/>
+              <w:rPr>
+                <w:rFonts w:asciiTheme="majorHAnsi" w:hAnsiTheme="majorHAnsi"/>
+                <w:b/>
+                <w:lang w:val="it-IT"/>
+              </w:rPr>
+            </w:pPr>
+            <w:r>
+              <w:rPr>
+                <w:rFonts w:asciiTheme="majorHAnsi" w:hAnsiTheme="majorHAnsi"/>
+                <w:b/>
+                <w:lang w:val="it-IT"/>
+              </w:rPr>
+              <w:t>Alta</w:t>
+            </w:r>
+          </w:p>
+        </w:tc>
+      </w:tr>
+      <w:tr>
+        <w:tc>
+          <w:tcPr>
+            <w:tcW w:w="2790" w:type="dxa"/>
+            <w:shd w:val="clear" w:color="auto" w:fill="0070C0"/>
+          </w:tcPr>
+          <w:p>
+            <w:pPr>
+              <w:pStyle w:val="ListParagraph"/>
+              <w:ind w:left="0"/>
+              <w:rPr>
+                <w:rFonts w:asciiTheme="majorHAnsi" w:hAnsiTheme="majorHAnsi"/>
+                <w:b/>
+                <w:color w:val="FFFFFF" w:themeColor="background1"/>
+                <w:lang w:val="it-IT"/>
+              </w:rPr>
+            </w:pPr>
+            <w:r>
+              <w:rPr>
+                <w:rFonts w:asciiTheme="majorHAnsi" w:hAnsiTheme="majorHAnsi"/>
+                <w:b/>
+                <w:color w:val="FFFFFF" w:themeColor="background1"/>
+                <w:lang w:val="it-IT"/>
+              </w:rPr>
+              <w:t>Stato:</w:t>
+            </w:r>
+          </w:p>
+        </w:tc>
+        <w:tc>
+          <w:tcPr>
+            <w:tcW w:w="5777" w:type="dxa"/>
+          </w:tcPr>
+          <w:p>
+            <w:pPr>
+              <w:pStyle w:val="ListParagraph"/>
+              <w:ind w:left="0"/>
+              <w:rPr>
+                <w:rFonts w:asciiTheme="majorHAnsi" w:hAnsiTheme="majorHAnsi"/>
+                <w:b/>
+                <w:lang w:val="it-IT"/>
+              </w:rPr>
+            </w:pPr>
+            <w:bookmarkStart w:id="0" w:name="_GoBack"/>
+            <w:bookmarkEnd w:id="0"/>
+          </w:p>
+        </w:tc>
+      </w:tr>
+    </w:tbl>
     <w:p>
       <w:pPr>
         <w:rPr>
@@ -3017,7 +3299,6 @@
           <w:b/>
           <w:lang w:val="it-IT"/>
         </w:rPr>
-        <w:lastRenderedPageBreak/>
         <w:t>Gestione Corso</w:t>
       </w:r>
     </w:p>
@@ -3289,6 +3570,14 @@
                 <w:lang w:val="it-IT"/>
               </w:rPr>
             </w:pPr>
+            <w:r>
+              <w:rPr>
+                <w:rFonts w:asciiTheme="majorHAnsi" w:hAnsiTheme="majorHAnsi"/>
+                <w:b/>
+                <w:lang w:val="it-IT"/>
+              </w:rPr>
+              <w:t>Corretto</w:t>
+            </w:r>
           </w:p>
         </w:tc>
       </w:tr>
@@ -3362,31 +3651,7 @@
                 <w:b/>
                 <w:lang w:val="it-IT"/>
               </w:rPr>
-              <w:t>TC_U</w:t>
-            </w:r>
-            <w:r>
-              <w:rPr>
-                <w:rFonts w:asciiTheme="majorHAnsi" w:hAnsiTheme="majorHAnsi"/>
-                <w:b/>
-                <w:lang w:val="it-IT"/>
-              </w:rPr>
-              <w:t>C</w:t>
-            </w:r>
-            <w:r>
-              <w:rPr>
-                <w:rFonts w:asciiTheme="majorHAnsi" w:hAnsiTheme="majorHAnsi"/>
-                <w:b/>
-                <w:lang w:val="it-IT"/>
-              </w:rPr>
-              <w:t>_</w:t>
-            </w:r>
-            <w:r>
-              <w:rPr>
-                <w:rFonts w:asciiTheme="majorHAnsi" w:hAnsiTheme="majorHAnsi"/>
-                <w:b/>
-                <w:lang w:val="it-IT"/>
-              </w:rPr>
-              <w:t>2</w:t>
+              <w:t>TC_UC_2</w:t>
             </w:r>
           </w:p>
         </w:tc>
@@ -3617,6 +3882,572 @@
         </w:rPr>
       </w:pPr>
     </w:p>
+    <w:tbl>
+      <w:tblPr>
+        <w:tblStyle w:val="TableGrid"/>
+        <w:tblW w:w="0" w:type="auto"/>
+        <w:tblInd w:w="720" w:type="dxa"/>
+        <w:tblLook w:val="04A0" w:firstRow="1" w:lastRow="0" w:firstColumn="1" w:lastColumn="0" w:noHBand="0" w:noVBand="1"/>
+      </w:tblPr>
+      <w:tblGrid>
+        <w:gridCol w:w="2790"/>
+        <w:gridCol w:w="5777"/>
+      </w:tblGrid>
+      <w:tr>
+        <w:tc>
+          <w:tcPr>
+            <w:tcW w:w="2790" w:type="dxa"/>
+            <w:shd w:val="clear" w:color="auto" w:fill="0070C0"/>
+          </w:tcPr>
+          <w:p>
+            <w:pPr>
+              <w:pStyle w:val="ListParagraph"/>
+              <w:ind w:left="0"/>
+              <w:rPr>
+                <w:rFonts w:asciiTheme="majorHAnsi" w:hAnsiTheme="majorHAnsi"/>
+                <w:b/>
+                <w:color w:val="FFFFFF" w:themeColor="background1"/>
+                <w:lang w:val="it-IT"/>
+              </w:rPr>
+            </w:pPr>
+            <w:r>
+              <w:rPr>
+                <w:rFonts w:asciiTheme="majorHAnsi" w:hAnsiTheme="majorHAnsi"/>
+                <w:b/>
+                <w:color w:val="FFFFFF" w:themeColor="background1"/>
+                <w:lang w:val="it-IT"/>
+              </w:rPr>
+              <w:t>ID:</w:t>
+            </w:r>
+          </w:p>
+        </w:tc>
+        <w:tc>
+          <w:tcPr>
+            <w:tcW w:w="5777" w:type="dxa"/>
+          </w:tcPr>
+          <w:p>
+            <w:pPr>
+              <w:pStyle w:val="ListParagraph"/>
+              <w:ind w:left="0"/>
+              <w:rPr>
+                <w:rFonts w:asciiTheme="majorHAnsi" w:hAnsiTheme="majorHAnsi"/>
+                <w:b/>
+                <w:lang w:val="it-IT"/>
+              </w:rPr>
+            </w:pPr>
+            <w:r>
+              <w:rPr>
+                <w:rFonts w:asciiTheme="majorHAnsi" w:hAnsiTheme="majorHAnsi"/>
+                <w:b/>
+                <w:lang w:val="it-IT"/>
+              </w:rPr>
+              <w:t>TC_UC_3</w:t>
+            </w:r>
+          </w:p>
+        </w:tc>
+      </w:tr>
+      <w:tr>
+        <w:tc>
+          <w:tcPr>
+            <w:tcW w:w="2790" w:type="dxa"/>
+            <w:shd w:val="clear" w:color="auto" w:fill="0070C0"/>
+          </w:tcPr>
+          <w:p>
+            <w:pPr>
+              <w:pStyle w:val="ListParagraph"/>
+              <w:ind w:left="0"/>
+              <w:rPr>
+                <w:rFonts w:asciiTheme="majorHAnsi" w:hAnsiTheme="majorHAnsi"/>
+                <w:b/>
+                <w:color w:val="FFFFFF" w:themeColor="background1"/>
+                <w:lang w:val="it-IT"/>
+              </w:rPr>
+            </w:pPr>
+            <w:r>
+              <w:rPr>
+                <w:rFonts w:asciiTheme="majorHAnsi" w:hAnsiTheme="majorHAnsi"/>
+                <w:b/>
+                <w:color w:val="FFFFFF" w:themeColor="background1"/>
+                <w:lang w:val="it-IT"/>
+              </w:rPr>
+              <w:t>Descrizione:</w:t>
+            </w:r>
+          </w:p>
+        </w:tc>
+        <w:tc>
+          <w:tcPr>
+            <w:tcW w:w="5777" w:type="dxa"/>
+          </w:tcPr>
+          <w:p>
+            <w:pPr>
+              <w:pStyle w:val="ListParagraph"/>
+              <w:ind w:left="0"/>
+              <w:rPr>
+                <w:rFonts w:asciiTheme="majorHAnsi" w:hAnsiTheme="majorHAnsi"/>
+                <w:lang w:val="it-IT"/>
+              </w:rPr>
+            </w:pPr>
+            <w:r>
+              <w:rPr>
+                <w:rFonts w:asciiTheme="majorHAnsi" w:hAnsiTheme="majorHAnsi"/>
+                <w:lang w:val="it-IT"/>
+              </w:rPr>
+              <w:t>Non è possibile recuperare un corso in attesa</w:t>
+            </w:r>
+          </w:p>
+        </w:tc>
+      </w:tr>
+      <w:tr>
+        <w:tc>
+          <w:tcPr>
+            <w:tcW w:w="2790" w:type="dxa"/>
+            <w:shd w:val="clear" w:color="auto" w:fill="0070C0"/>
+          </w:tcPr>
+          <w:p>
+            <w:pPr>
+              <w:pStyle w:val="ListParagraph"/>
+              <w:ind w:left="0"/>
+              <w:rPr>
+                <w:rFonts w:asciiTheme="majorHAnsi" w:hAnsiTheme="majorHAnsi"/>
+                <w:b/>
+                <w:color w:val="FFFFFF" w:themeColor="background1"/>
+                <w:lang w:val="it-IT"/>
+              </w:rPr>
+            </w:pPr>
+            <w:r>
+              <w:rPr>
+                <w:rFonts w:asciiTheme="majorHAnsi" w:hAnsiTheme="majorHAnsi"/>
+                <w:b/>
+                <w:color w:val="FFFFFF" w:themeColor="background1"/>
+                <w:lang w:val="it-IT"/>
+              </w:rPr>
+              <w:t>Istruzioni di riproduzione:</w:t>
+            </w:r>
+          </w:p>
+        </w:tc>
+        <w:tc>
+          <w:tcPr>
+            <w:tcW w:w="5777" w:type="dxa"/>
+          </w:tcPr>
+          <w:p>
+            <w:pPr>
+              <w:pStyle w:val="ListParagraph"/>
+              <w:ind w:left="0"/>
+              <w:rPr>
+                <w:rFonts w:asciiTheme="majorHAnsi" w:hAnsiTheme="majorHAnsi"/>
+                <w:lang w:val="it-IT"/>
+              </w:rPr>
+            </w:pPr>
+            <w:r>
+              <w:rPr>
+                <w:rFonts w:asciiTheme="majorHAnsi" w:hAnsiTheme="majorHAnsi"/>
+                <w:lang w:val="it-IT"/>
+              </w:rPr>
+              <w:t xml:space="preserve">Basta accedere alla homepage di un supervisore a cui è assegnato un corso in fase di attesa, tale supervisore non visualizzerà in nessun caso un corso. </w:t>
+            </w:r>
+          </w:p>
+        </w:tc>
+      </w:tr>
+      <w:tr>
+        <w:tc>
+          <w:tcPr>
+            <w:tcW w:w="2790" w:type="dxa"/>
+            <w:shd w:val="clear" w:color="auto" w:fill="0070C0"/>
+          </w:tcPr>
+          <w:p>
+            <w:pPr>
+              <w:pStyle w:val="ListParagraph"/>
+              <w:ind w:left="0"/>
+              <w:rPr>
+                <w:rFonts w:asciiTheme="majorHAnsi" w:hAnsiTheme="majorHAnsi"/>
+                <w:b/>
+                <w:color w:val="FFFFFF" w:themeColor="background1"/>
+                <w:lang w:val="it-IT"/>
+              </w:rPr>
+            </w:pPr>
+            <w:r>
+              <w:rPr>
+                <w:rFonts w:asciiTheme="majorHAnsi" w:hAnsiTheme="majorHAnsi"/>
+                <w:b/>
+                <w:color w:val="FFFFFF" w:themeColor="background1"/>
+                <w:lang w:val="it-IT"/>
+              </w:rPr>
+              <w:t>Priorità:</w:t>
+            </w:r>
+          </w:p>
+        </w:tc>
+        <w:tc>
+          <w:tcPr>
+            <w:tcW w:w="5777" w:type="dxa"/>
+          </w:tcPr>
+          <w:p>
+            <w:pPr>
+              <w:pStyle w:val="ListParagraph"/>
+              <w:ind w:left="0"/>
+              <w:rPr>
+                <w:rFonts w:asciiTheme="majorHAnsi" w:hAnsiTheme="majorHAnsi"/>
+                <w:b/>
+                <w:lang w:val="it-IT"/>
+              </w:rPr>
+            </w:pPr>
+            <w:r>
+              <w:rPr>
+                <w:rFonts w:asciiTheme="majorHAnsi" w:hAnsiTheme="majorHAnsi"/>
+                <w:b/>
+                <w:lang w:val="it-IT"/>
+              </w:rPr>
+              <w:t>Alta</w:t>
+            </w:r>
+          </w:p>
+        </w:tc>
+      </w:tr>
+      <w:tr>
+        <w:tc>
+          <w:tcPr>
+            <w:tcW w:w="2790" w:type="dxa"/>
+            <w:shd w:val="clear" w:color="auto" w:fill="0070C0"/>
+          </w:tcPr>
+          <w:p>
+            <w:pPr>
+              <w:pStyle w:val="ListParagraph"/>
+              <w:ind w:left="0"/>
+              <w:rPr>
+                <w:rFonts w:asciiTheme="majorHAnsi" w:hAnsiTheme="majorHAnsi"/>
+                <w:b/>
+                <w:color w:val="FFFFFF" w:themeColor="background1"/>
+                <w:lang w:val="it-IT"/>
+              </w:rPr>
+            </w:pPr>
+            <w:r>
+              <w:rPr>
+                <w:rFonts w:asciiTheme="majorHAnsi" w:hAnsiTheme="majorHAnsi"/>
+                <w:b/>
+                <w:color w:val="FFFFFF" w:themeColor="background1"/>
+                <w:lang w:val="it-IT"/>
+              </w:rPr>
+              <w:t>Stato:</w:t>
+            </w:r>
+          </w:p>
+        </w:tc>
+        <w:tc>
+          <w:tcPr>
+            <w:tcW w:w="5777" w:type="dxa"/>
+          </w:tcPr>
+          <w:p>
+            <w:pPr>
+              <w:pStyle w:val="ListParagraph"/>
+              <w:ind w:left="0"/>
+              <w:rPr>
+                <w:rFonts w:asciiTheme="majorHAnsi" w:hAnsiTheme="majorHAnsi"/>
+                <w:b/>
+                <w:lang w:val="it-IT"/>
+              </w:rPr>
+            </w:pPr>
+            <w:r>
+              <w:rPr>
+                <w:rFonts w:asciiTheme="majorHAnsi" w:hAnsiTheme="majorHAnsi"/>
+                <w:b/>
+                <w:lang w:val="it-IT"/>
+              </w:rPr>
+              <w:t>Corretto</w:t>
+            </w:r>
+          </w:p>
+        </w:tc>
+      </w:tr>
+    </w:tbl>
+    <w:p>
+      <w:pPr>
+        <w:pStyle w:val="ListParagraph"/>
+        <w:rPr>
+          <w:rFonts w:asciiTheme="majorHAnsi" w:hAnsiTheme="majorHAnsi"/>
+          <w:b/>
+          <w:lang w:val="it-IT"/>
+        </w:rPr>
+      </w:pPr>
+    </w:p>
+    <w:tbl>
+      <w:tblPr>
+        <w:tblStyle w:val="TableGrid"/>
+        <w:tblW w:w="0" w:type="auto"/>
+        <w:tblInd w:w="720" w:type="dxa"/>
+        <w:tblLook w:val="04A0" w:firstRow="1" w:lastRow="0" w:firstColumn="1" w:lastColumn="0" w:noHBand="0" w:noVBand="1"/>
+      </w:tblPr>
+      <w:tblGrid>
+        <w:gridCol w:w="2790"/>
+        <w:gridCol w:w="5777"/>
+      </w:tblGrid>
+      <w:tr>
+        <w:tc>
+          <w:tcPr>
+            <w:tcW w:w="2790" w:type="dxa"/>
+            <w:shd w:val="clear" w:color="auto" w:fill="0070C0"/>
+          </w:tcPr>
+          <w:p>
+            <w:pPr>
+              <w:pStyle w:val="ListParagraph"/>
+              <w:ind w:left="0"/>
+              <w:rPr>
+                <w:rFonts w:asciiTheme="majorHAnsi" w:hAnsiTheme="majorHAnsi"/>
+                <w:b/>
+                <w:color w:val="FFFFFF" w:themeColor="background1"/>
+                <w:lang w:val="it-IT"/>
+              </w:rPr>
+            </w:pPr>
+            <w:r>
+              <w:rPr>
+                <w:rFonts w:asciiTheme="majorHAnsi" w:hAnsiTheme="majorHAnsi"/>
+                <w:b/>
+                <w:color w:val="FFFFFF" w:themeColor="background1"/>
+                <w:lang w:val="it-IT"/>
+              </w:rPr>
+              <w:t>ID:</w:t>
+            </w:r>
+          </w:p>
+        </w:tc>
+        <w:tc>
+          <w:tcPr>
+            <w:tcW w:w="5777" w:type="dxa"/>
+          </w:tcPr>
+          <w:p>
+            <w:pPr>
+              <w:pStyle w:val="ListParagraph"/>
+              <w:ind w:left="0"/>
+              <w:rPr>
+                <w:rFonts w:asciiTheme="majorHAnsi" w:hAnsiTheme="majorHAnsi"/>
+                <w:b/>
+                <w:lang w:val="it-IT"/>
+              </w:rPr>
+            </w:pPr>
+            <w:r>
+              <w:rPr>
+                <w:rFonts w:asciiTheme="majorHAnsi" w:hAnsiTheme="majorHAnsi"/>
+                <w:b/>
+                <w:lang w:val="it-IT"/>
+              </w:rPr>
+              <w:t>TC_UC_4</w:t>
+            </w:r>
+          </w:p>
+        </w:tc>
+      </w:tr>
+      <w:tr>
+        <w:tc>
+          <w:tcPr>
+            <w:tcW w:w="2790" w:type="dxa"/>
+            <w:shd w:val="clear" w:color="auto" w:fill="0070C0"/>
+          </w:tcPr>
+          <w:p>
+            <w:pPr>
+              <w:pStyle w:val="ListParagraph"/>
+              <w:ind w:left="0"/>
+              <w:rPr>
+                <w:rFonts w:asciiTheme="majorHAnsi" w:hAnsiTheme="majorHAnsi"/>
+                <w:b/>
+                <w:color w:val="FFFFFF" w:themeColor="background1"/>
+                <w:lang w:val="it-IT"/>
+              </w:rPr>
+            </w:pPr>
+            <w:r>
+              <w:rPr>
+                <w:rFonts w:asciiTheme="majorHAnsi" w:hAnsiTheme="majorHAnsi"/>
+                <w:b/>
+                <w:color w:val="FFFFFF" w:themeColor="background1"/>
+                <w:lang w:val="it-IT"/>
+              </w:rPr>
+              <w:t>Descrizione:</w:t>
+            </w:r>
+          </w:p>
+        </w:tc>
+        <w:tc>
+          <w:tcPr>
+            <w:tcW w:w="5777" w:type="dxa"/>
+          </w:tcPr>
+          <w:p>
+            <w:pPr>
+              <w:pStyle w:val="ListParagraph"/>
+              <w:ind w:left="0"/>
+              <w:rPr>
+                <w:rFonts w:asciiTheme="majorHAnsi" w:hAnsiTheme="majorHAnsi"/>
+                <w:lang w:val="it-IT"/>
+              </w:rPr>
+            </w:pPr>
+            <w:r>
+              <w:rPr>
+                <w:rFonts w:asciiTheme="majorHAnsi" w:hAnsiTheme="majorHAnsi"/>
+                <w:lang w:val="it-IT"/>
+              </w:rPr>
+              <w:t>Le informazioni relative alle lezioni di un corso non vengono caricate</w:t>
+            </w:r>
+          </w:p>
+        </w:tc>
+      </w:tr>
+      <w:tr>
+        <w:tc>
+          <w:tcPr>
+            <w:tcW w:w="2790" w:type="dxa"/>
+            <w:shd w:val="clear" w:color="auto" w:fill="0070C0"/>
+          </w:tcPr>
+          <w:p>
+            <w:pPr>
+              <w:pStyle w:val="ListParagraph"/>
+              <w:ind w:left="0"/>
+              <w:rPr>
+                <w:rFonts w:asciiTheme="majorHAnsi" w:hAnsiTheme="majorHAnsi"/>
+                <w:b/>
+                <w:color w:val="FFFFFF" w:themeColor="background1"/>
+                <w:lang w:val="it-IT"/>
+              </w:rPr>
+            </w:pPr>
+            <w:r>
+              <w:rPr>
+                <w:rFonts w:asciiTheme="majorHAnsi" w:hAnsiTheme="majorHAnsi"/>
+                <w:b/>
+                <w:color w:val="FFFFFF" w:themeColor="background1"/>
+                <w:lang w:val="it-IT"/>
+              </w:rPr>
+              <w:t>Istruzioni di riproduzione:</w:t>
+            </w:r>
+          </w:p>
+        </w:tc>
+        <w:tc>
+          <w:tcPr>
+            <w:tcW w:w="5777" w:type="dxa"/>
+          </w:tcPr>
+          <w:p>
+            <w:pPr>
+              <w:pStyle w:val="ListParagraph"/>
+              <w:ind w:left="0"/>
+              <w:rPr>
+                <w:rFonts w:asciiTheme="majorHAnsi" w:hAnsiTheme="majorHAnsi"/>
+                <w:lang w:val="it-IT"/>
+              </w:rPr>
+            </w:pPr>
+            <w:r>
+              <w:rPr>
+                <w:rFonts w:asciiTheme="majorHAnsi" w:hAnsiTheme="majorHAnsi"/>
+                <w:lang w:val="it-IT"/>
+              </w:rPr>
+              <w:t>Basta accedere alla pagina principale di un corso attivo (come docente o studente di tale corso). Non si visualizzeranno le lezioni nella tabella apposita anche se tali lezioni sono presenti nel database.</w:t>
+            </w:r>
+          </w:p>
+        </w:tc>
+      </w:tr>
+      <w:tr>
+        <w:tc>
+          <w:tcPr>
+            <w:tcW w:w="2790" w:type="dxa"/>
+            <w:shd w:val="clear" w:color="auto" w:fill="0070C0"/>
+          </w:tcPr>
+          <w:p>
+            <w:pPr>
+              <w:pStyle w:val="ListParagraph"/>
+              <w:ind w:left="0"/>
+              <w:rPr>
+                <w:rFonts w:asciiTheme="majorHAnsi" w:hAnsiTheme="majorHAnsi"/>
+                <w:b/>
+                <w:color w:val="FFFFFF" w:themeColor="background1"/>
+                <w:lang w:val="it-IT"/>
+              </w:rPr>
+            </w:pPr>
+            <w:r>
+              <w:rPr>
+                <w:rFonts w:asciiTheme="majorHAnsi" w:hAnsiTheme="majorHAnsi"/>
+                <w:b/>
+                <w:color w:val="FFFFFF" w:themeColor="background1"/>
+                <w:lang w:val="it-IT"/>
+              </w:rPr>
+              <w:t>Priorità:</w:t>
+            </w:r>
+          </w:p>
+        </w:tc>
+        <w:tc>
+          <w:tcPr>
+            <w:tcW w:w="5777" w:type="dxa"/>
+          </w:tcPr>
+          <w:p>
+            <w:pPr>
+              <w:pStyle w:val="ListParagraph"/>
+              <w:ind w:left="0"/>
+              <w:rPr>
+                <w:rFonts w:asciiTheme="majorHAnsi" w:hAnsiTheme="majorHAnsi"/>
+                <w:b/>
+                <w:lang w:val="it-IT"/>
+              </w:rPr>
+            </w:pPr>
+            <w:r>
+              <w:rPr>
+                <w:rFonts w:asciiTheme="majorHAnsi" w:hAnsiTheme="majorHAnsi"/>
+                <w:b/>
+                <w:lang w:val="it-IT"/>
+              </w:rPr>
+              <w:t>Alta</w:t>
+            </w:r>
+          </w:p>
+        </w:tc>
+      </w:tr>
+      <w:tr>
+        <w:tc>
+          <w:tcPr>
+            <w:tcW w:w="2790" w:type="dxa"/>
+            <w:shd w:val="clear" w:color="auto" w:fill="0070C0"/>
+          </w:tcPr>
+          <w:p>
+            <w:pPr>
+              <w:pStyle w:val="ListParagraph"/>
+              <w:ind w:left="0"/>
+              <w:rPr>
+                <w:rFonts w:asciiTheme="majorHAnsi" w:hAnsiTheme="majorHAnsi"/>
+                <w:b/>
+                <w:color w:val="FFFFFF" w:themeColor="background1"/>
+                <w:lang w:val="it-IT"/>
+              </w:rPr>
+            </w:pPr>
+            <w:r>
+              <w:rPr>
+                <w:rFonts w:asciiTheme="majorHAnsi" w:hAnsiTheme="majorHAnsi"/>
+                <w:b/>
+                <w:color w:val="FFFFFF" w:themeColor="background1"/>
+                <w:lang w:val="it-IT"/>
+              </w:rPr>
+              <w:t>Stato:</w:t>
+            </w:r>
+          </w:p>
+        </w:tc>
+        <w:tc>
+          <w:tcPr>
+            <w:tcW w:w="5777" w:type="dxa"/>
+          </w:tcPr>
+          <w:p>
+            <w:pPr>
+              <w:pStyle w:val="ListParagraph"/>
+              <w:ind w:left="0"/>
+              <w:rPr>
+                <w:rFonts w:asciiTheme="majorHAnsi" w:hAnsiTheme="majorHAnsi"/>
+                <w:b/>
+                <w:lang w:val="it-IT"/>
+              </w:rPr>
+            </w:pPr>
+            <w:r>
+              <w:rPr>
+                <w:rFonts w:asciiTheme="majorHAnsi" w:hAnsiTheme="majorHAnsi"/>
+                <w:b/>
+                <w:lang w:val="it-IT"/>
+              </w:rPr>
+              <w:t>Corretto</w:t>
+            </w:r>
+          </w:p>
+        </w:tc>
+      </w:tr>
+    </w:tbl>
+    <w:p>
+      <w:pPr>
+        <w:pStyle w:val="ListParagraph"/>
+        <w:rPr>
+          <w:rFonts w:asciiTheme="majorHAnsi" w:hAnsiTheme="majorHAnsi"/>
+          <w:b/>
+          <w:lang w:val="it-IT"/>
+        </w:rPr>
+      </w:pPr>
+    </w:p>
     <w:p>
       <w:pPr>
         <w:pStyle w:val="ListParagraph"/>
@@ -3645,8 +4476,6 @@
           <w:lang w:val="it-IT"/>
         </w:rPr>
       </w:pPr>
-      <w:bookmarkStart w:id="0" w:name="_GoBack"/>
-      <w:bookmarkEnd w:id="0"/>
     </w:p>
     <w:p>
       <w:pPr>
@@ -10629,7 +11458,7 @@
 </file>
 
 <file path=customXml/itemProps3.xml><?xml version="1.0" encoding="utf-8"?>
-<ds:datastoreItem xmlns:ds="http://schemas.openxmlformats.org/officeDocument/2006/customXml" ds:itemID="{7766D611-72FB-BE46-8180-F525E3DA9CE9}">
+<ds:datastoreItem xmlns:ds="http://schemas.openxmlformats.org/officeDocument/2006/customXml" ds:itemID="{E726AE1C-A3D7-C647-9897-B2D20BAF89AE}">
   <ds:schemaRefs>
     <ds:schemaRef ds:uri="http://schemas.openxmlformats.org/officeDocument/2006/bibliography"/>
   </ds:schemaRefs>

</xml_diff>

<commit_message>
Stilizzazione, supervisione e conversione pdf dei documenti.
</commit_message>
<xml_diff>
--- a/IncidentReport_YouLearn.docx
+++ b/IncidentReport_YouLearn.docx
@@ -414,14 +414,6 @@
             </w:rPr>
             <w:br w:type="page"/>
           </w:r>
-          <w:r>
-            <w:rPr>
-              <w:rFonts w:asciiTheme="majorHAnsi" w:hAnsiTheme="majorHAnsi"/>
-              <w:lang w:val="it-IT"/>
-            </w:rPr>
-            <w:lastRenderedPageBreak/>
-            <w:t>a</w:t>
-          </w:r>
         </w:p>
         <w:p>
           <w:pPr>
@@ -442,6 +434,7 @@
               <w:szCs w:val="40"/>
               <w:lang w:val="it-IT"/>
             </w:rPr>
+            <w:lastRenderedPageBreak/>
             <w:t>TOP MANAGER:</w:t>
           </w:r>
         </w:p>
@@ -1297,39 +1290,734 @@
     </w:p>
     <w:p>
       <w:pPr>
+        <w:spacing w:before="100" w:beforeAutospacing="1" w:after="100" w:afterAutospacing="1" w:line="240" w:lineRule="auto"/>
+        <w:rPr>
+          <w:rFonts w:ascii="CenturyGothic" w:eastAsia="Times New Roman" w:hAnsi="CenturyGothic" w:cs="Times New Roman"/>
+          <w:color w:val="3F3F3F"/>
+          <w:lang w:val="it-IT" w:eastAsia="en-US"/>
+        </w:rPr>
+      </w:pPr>
+    </w:p>
+    <w:sdt>
+      <w:sdtPr>
+        <w:id w:val="433252209"/>
+        <w:docPartObj>
+          <w:docPartGallery w:val="Table of Contents"/>
+          <w:docPartUnique/>
+        </w:docPartObj>
+      </w:sdtPr>
+      <w:sdtEndPr>
+        <w:rPr>
+          <w:rFonts w:asciiTheme="minorHAnsi" w:eastAsiaTheme="minorEastAsia" w:hAnsiTheme="minorHAnsi" w:cstheme="minorBidi"/>
+          <w:b/>
+          <w:bCs/>
+          <w:noProof/>
+          <w:color w:val="4C483D" w:themeColor="text2"/>
+          <w:sz w:val="20"/>
+          <w:szCs w:val="20"/>
+        </w:rPr>
+      </w:sdtEndPr>
+      <w:sdtContent>
+        <w:p>
+          <w:pPr>
+            <w:pStyle w:val="TOCHeading"/>
+          </w:pPr>
+          <w:proofErr w:type="spellStart"/>
+          <w:r>
+            <w:t>Indice</w:t>
+          </w:r>
+          <w:proofErr w:type="spellEnd"/>
+        </w:p>
+        <w:p>
+          <w:pPr>
+            <w:pStyle w:val="TOC1"/>
+            <w:tabs>
+              <w:tab w:val="left" w:pos="600"/>
+              <w:tab w:val="right" w:pos="9061"/>
+            </w:tabs>
+            <w:rPr>
+              <w:rFonts w:asciiTheme="majorHAnsi" w:hAnsiTheme="majorHAnsi"/>
+              <w:b w:val="0"/>
+              <w:bCs w:val="0"/>
+              <w:i w:val="0"/>
+              <w:iCs w:val="0"/>
+              <w:noProof/>
+              <w:color w:val="auto"/>
+              <w:lang w:val="it-IT" w:eastAsia="en-US"/>
+            </w:rPr>
+          </w:pPr>
+          <w:r>
+            <w:rPr>
+              <w:rFonts w:asciiTheme="majorHAnsi" w:hAnsiTheme="majorHAnsi"/>
+              <w:b w:val="0"/>
+              <w:bCs w:val="0"/>
+            </w:rPr>
+            <w:fldChar w:fldCharType="begin"/>
+          </w:r>
+          <w:r>
+            <w:rPr>
+              <w:rFonts w:asciiTheme="majorHAnsi" w:hAnsiTheme="majorHAnsi"/>
+            </w:rPr>
+            <w:instrText xml:space="preserve"> TOC \o "1-3" \h \z \u </w:instrText>
+          </w:r>
+          <w:r>
+            <w:rPr>
+              <w:rFonts w:asciiTheme="majorHAnsi" w:hAnsiTheme="majorHAnsi"/>
+              <w:b w:val="0"/>
+              <w:bCs w:val="0"/>
+            </w:rPr>
+            <w:fldChar w:fldCharType="separate"/>
+          </w:r>
+          <w:hyperlink w:anchor="_Toc1298537" w:history="1">
+            <w:r>
+              <w:rPr>
+                <w:rStyle w:val="Hyperlink"/>
+                <w:rFonts w:asciiTheme="majorHAnsi" w:hAnsiTheme="majorHAnsi"/>
+                <w:noProof/>
+                <w:lang w:val="it-IT"/>
+              </w:rPr>
+              <w:t>1.</w:t>
+            </w:r>
+            <w:r>
+              <w:rPr>
+                <w:rFonts w:asciiTheme="majorHAnsi" w:hAnsiTheme="majorHAnsi"/>
+                <w:b w:val="0"/>
+                <w:bCs w:val="0"/>
+                <w:i w:val="0"/>
+                <w:iCs w:val="0"/>
+                <w:noProof/>
+                <w:color w:val="auto"/>
+                <w:lang w:val="it-IT" w:eastAsia="en-US"/>
+              </w:rPr>
+              <w:tab/>
+            </w:r>
+            <w:r>
+              <w:rPr>
+                <w:rStyle w:val="Hyperlink"/>
+                <w:rFonts w:asciiTheme="majorHAnsi" w:hAnsiTheme="majorHAnsi"/>
+                <w:noProof/>
+                <w:lang w:val="it-IT"/>
+              </w:rPr>
+              <w:t>INTRODUZIONE</w:t>
+            </w:r>
+            <w:r>
+              <w:rPr>
+                <w:rFonts w:asciiTheme="majorHAnsi" w:hAnsiTheme="majorHAnsi"/>
+                <w:noProof/>
+                <w:webHidden/>
+              </w:rPr>
+              <w:tab/>
+            </w:r>
+            <w:r>
+              <w:rPr>
+                <w:rFonts w:asciiTheme="majorHAnsi" w:hAnsiTheme="majorHAnsi"/>
+                <w:noProof/>
+                <w:webHidden/>
+              </w:rPr>
+              <w:fldChar w:fldCharType="begin"/>
+            </w:r>
+            <w:r>
+              <w:rPr>
+                <w:rFonts w:asciiTheme="majorHAnsi" w:hAnsiTheme="majorHAnsi"/>
+                <w:noProof/>
+                <w:webHidden/>
+              </w:rPr>
+              <w:instrText xml:space="preserve"> PAGEREF _Toc1298537 \h </w:instrText>
+            </w:r>
+            <w:r>
+              <w:rPr>
+                <w:rFonts w:asciiTheme="majorHAnsi" w:hAnsiTheme="majorHAnsi"/>
+                <w:noProof/>
+                <w:webHidden/>
+              </w:rPr>
+            </w:r>
+            <w:r>
+              <w:rPr>
+                <w:rFonts w:asciiTheme="majorHAnsi" w:hAnsiTheme="majorHAnsi"/>
+                <w:noProof/>
+                <w:webHidden/>
+              </w:rPr>
+              <w:fldChar w:fldCharType="separate"/>
+            </w:r>
+            <w:r>
+              <w:rPr>
+                <w:rFonts w:asciiTheme="majorHAnsi" w:hAnsiTheme="majorHAnsi"/>
+                <w:noProof/>
+                <w:webHidden/>
+              </w:rPr>
+              <w:t>5</w:t>
+            </w:r>
+            <w:r>
+              <w:rPr>
+                <w:rFonts w:asciiTheme="majorHAnsi" w:hAnsiTheme="majorHAnsi"/>
+                <w:noProof/>
+                <w:webHidden/>
+              </w:rPr>
+              <w:fldChar w:fldCharType="end"/>
+            </w:r>
+          </w:hyperlink>
+        </w:p>
+        <w:p>
+          <w:pPr>
+            <w:pStyle w:val="TOC1"/>
+            <w:tabs>
+              <w:tab w:val="left" w:pos="600"/>
+              <w:tab w:val="right" w:pos="9061"/>
+            </w:tabs>
+            <w:rPr>
+              <w:rFonts w:asciiTheme="majorHAnsi" w:hAnsiTheme="majorHAnsi"/>
+              <w:b w:val="0"/>
+              <w:bCs w:val="0"/>
+              <w:i w:val="0"/>
+              <w:iCs w:val="0"/>
+              <w:noProof/>
+              <w:color w:val="auto"/>
+              <w:lang w:val="it-IT" w:eastAsia="en-US"/>
+            </w:rPr>
+          </w:pPr>
+          <w:hyperlink w:anchor="_Toc1298538" w:history="1">
+            <w:r>
+              <w:rPr>
+                <w:rStyle w:val="Hyperlink"/>
+                <w:rFonts w:asciiTheme="majorHAnsi" w:hAnsiTheme="majorHAnsi"/>
+                <w:noProof/>
+                <w:lang w:val="it-IT"/>
+              </w:rPr>
+              <w:t>2.</w:t>
+            </w:r>
+            <w:r>
+              <w:rPr>
+                <w:rFonts w:asciiTheme="majorHAnsi" w:hAnsiTheme="majorHAnsi"/>
+                <w:b w:val="0"/>
+                <w:bCs w:val="0"/>
+                <w:i w:val="0"/>
+                <w:iCs w:val="0"/>
+                <w:noProof/>
+                <w:color w:val="auto"/>
+                <w:lang w:val="it-IT" w:eastAsia="en-US"/>
+              </w:rPr>
+              <w:tab/>
+            </w:r>
+            <w:r>
+              <w:rPr>
+                <w:rStyle w:val="Hyperlink"/>
+                <w:rFonts w:asciiTheme="majorHAnsi" w:hAnsiTheme="majorHAnsi"/>
+                <w:noProof/>
+                <w:lang w:val="it-IT"/>
+              </w:rPr>
+              <w:t>BUG REPORT</w:t>
+            </w:r>
+            <w:r>
+              <w:rPr>
+                <w:rFonts w:asciiTheme="majorHAnsi" w:hAnsiTheme="majorHAnsi"/>
+                <w:noProof/>
+                <w:webHidden/>
+              </w:rPr>
+              <w:tab/>
+            </w:r>
+            <w:r>
+              <w:rPr>
+                <w:rFonts w:asciiTheme="majorHAnsi" w:hAnsiTheme="majorHAnsi"/>
+                <w:noProof/>
+                <w:webHidden/>
+              </w:rPr>
+              <w:fldChar w:fldCharType="begin"/>
+            </w:r>
+            <w:r>
+              <w:rPr>
+                <w:rFonts w:asciiTheme="majorHAnsi" w:hAnsiTheme="majorHAnsi"/>
+                <w:noProof/>
+                <w:webHidden/>
+              </w:rPr>
+              <w:instrText xml:space="preserve"> PAGEREF _Toc1298538 \h </w:instrText>
+            </w:r>
+            <w:r>
+              <w:rPr>
+                <w:rFonts w:asciiTheme="majorHAnsi" w:hAnsiTheme="majorHAnsi"/>
+                <w:noProof/>
+                <w:webHidden/>
+              </w:rPr>
+            </w:r>
+            <w:r>
+              <w:rPr>
+                <w:rFonts w:asciiTheme="majorHAnsi" w:hAnsiTheme="majorHAnsi"/>
+                <w:noProof/>
+                <w:webHidden/>
+              </w:rPr>
+              <w:fldChar w:fldCharType="separate"/>
+            </w:r>
+            <w:r>
+              <w:rPr>
+                <w:rFonts w:asciiTheme="majorHAnsi" w:hAnsiTheme="majorHAnsi"/>
+                <w:noProof/>
+                <w:webHidden/>
+              </w:rPr>
+              <w:t>5</w:t>
+            </w:r>
+            <w:r>
+              <w:rPr>
+                <w:rFonts w:asciiTheme="majorHAnsi" w:hAnsiTheme="majorHAnsi"/>
+                <w:noProof/>
+                <w:webHidden/>
+              </w:rPr>
+              <w:fldChar w:fldCharType="end"/>
+            </w:r>
+          </w:hyperlink>
+        </w:p>
+        <w:p>
+          <w:pPr>
+            <w:pStyle w:val="TOC1"/>
+            <w:tabs>
+              <w:tab w:val="left" w:pos="600"/>
+              <w:tab w:val="right" w:pos="9061"/>
+            </w:tabs>
+            <w:rPr>
+              <w:rFonts w:asciiTheme="majorHAnsi" w:hAnsiTheme="majorHAnsi"/>
+              <w:b w:val="0"/>
+              <w:bCs w:val="0"/>
+              <w:i w:val="0"/>
+              <w:iCs w:val="0"/>
+              <w:noProof/>
+              <w:color w:val="auto"/>
+              <w:lang w:val="it-IT" w:eastAsia="en-US"/>
+            </w:rPr>
+          </w:pPr>
+          <w:hyperlink w:anchor="_Toc1298539" w:history="1">
+            <w:r>
+              <w:rPr>
+                <w:rStyle w:val="Hyperlink"/>
+                <w:rFonts w:asciiTheme="majorHAnsi" w:hAnsiTheme="majorHAnsi"/>
+                <w:noProof/>
+                <w:lang w:val="it-IT"/>
+              </w:rPr>
+              <w:t>3.</w:t>
+            </w:r>
+            <w:r>
+              <w:rPr>
+                <w:rFonts w:asciiTheme="majorHAnsi" w:hAnsiTheme="majorHAnsi"/>
+                <w:b w:val="0"/>
+                <w:bCs w:val="0"/>
+                <w:i w:val="0"/>
+                <w:iCs w:val="0"/>
+                <w:noProof/>
+                <w:color w:val="auto"/>
+                <w:lang w:val="it-IT" w:eastAsia="en-US"/>
+              </w:rPr>
+              <w:tab/>
+            </w:r>
+            <w:r>
+              <w:rPr>
+                <w:rStyle w:val="Hyperlink"/>
+                <w:rFonts w:asciiTheme="majorHAnsi" w:hAnsiTheme="majorHAnsi"/>
+                <w:noProof/>
+                <w:lang w:val="it-IT"/>
+              </w:rPr>
+              <w:t>INCIDENT REPORT</w:t>
+            </w:r>
+            <w:r>
+              <w:rPr>
+                <w:rFonts w:asciiTheme="majorHAnsi" w:hAnsiTheme="majorHAnsi"/>
+                <w:noProof/>
+                <w:webHidden/>
+              </w:rPr>
+              <w:tab/>
+            </w:r>
+            <w:r>
+              <w:rPr>
+                <w:rFonts w:asciiTheme="majorHAnsi" w:hAnsiTheme="majorHAnsi"/>
+                <w:noProof/>
+                <w:webHidden/>
+              </w:rPr>
+              <w:fldChar w:fldCharType="begin"/>
+            </w:r>
+            <w:r>
+              <w:rPr>
+                <w:rFonts w:asciiTheme="majorHAnsi" w:hAnsiTheme="majorHAnsi"/>
+                <w:noProof/>
+                <w:webHidden/>
+              </w:rPr>
+              <w:instrText xml:space="preserve"> PAGEREF _Toc1298539 \h </w:instrText>
+            </w:r>
+            <w:r>
+              <w:rPr>
+                <w:rFonts w:asciiTheme="majorHAnsi" w:hAnsiTheme="majorHAnsi"/>
+                <w:noProof/>
+                <w:webHidden/>
+              </w:rPr>
+            </w:r>
+            <w:r>
+              <w:rPr>
+                <w:rFonts w:asciiTheme="majorHAnsi" w:hAnsiTheme="majorHAnsi"/>
+                <w:noProof/>
+                <w:webHidden/>
+              </w:rPr>
+              <w:fldChar w:fldCharType="separate"/>
+            </w:r>
+            <w:r>
+              <w:rPr>
+                <w:rFonts w:asciiTheme="majorHAnsi" w:hAnsiTheme="majorHAnsi"/>
+                <w:noProof/>
+                <w:webHidden/>
+              </w:rPr>
+              <w:t>6</w:t>
+            </w:r>
+            <w:r>
+              <w:rPr>
+                <w:rFonts w:asciiTheme="majorHAnsi" w:hAnsiTheme="majorHAnsi"/>
+                <w:noProof/>
+                <w:webHidden/>
+              </w:rPr>
+              <w:fldChar w:fldCharType="end"/>
+            </w:r>
+          </w:hyperlink>
+        </w:p>
+        <w:p>
+          <w:pPr>
+            <w:pStyle w:val="TOC2"/>
+            <w:tabs>
+              <w:tab w:val="right" w:pos="9061"/>
+            </w:tabs>
+            <w:rPr>
+              <w:rFonts w:asciiTheme="majorHAnsi" w:hAnsiTheme="majorHAnsi"/>
+              <w:b w:val="0"/>
+              <w:bCs w:val="0"/>
+              <w:noProof/>
+              <w:color w:val="auto"/>
+              <w:sz w:val="24"/>
+              <w:szCs w:val="24"/>
+              <w:lang w:val="it-IT" w:eastAsia="en-US"/>
+            </w:rPr>
+          </w:pPr>
+          <w:hyperlink w:anchor="_Toc1298540" w:history="1">
+            <w:r>
+              <w:rPr>
+                <w:rStyle w:val="Hyperlink"/>
+                <w:rFonts w:asciiTheme="majorHAnsi" w:hAnsiTheme="majorHAnsi"/>
+                <w:noProof/>
+                <w:sz w:val="24"/>
+                <w:szCs w:val="24"/>
+                <w:lang w:val="it-IT"/>
+              </w:rPr>
+              <w:t>3.1 GESTIONE UTENTE</w:t>
+            </w:r>
+            <w:r>
+              <w:rPr>
+                <w:rFonts w:asciiTheme="majorHAnsi" w:hAnsiTheme="majorHAnsi"/>
+                <w:noProof/>
+                <w:webHidden/>
+                <w:sz w:val="24"/>
+                <w:szCs w:val="24"/>
+              </w:rPr>
+              <w:tab/>
+            </w:r>
+            <w:r>
+              <w:rPr>
+                <w:rFonts w:asciiTheme="majorHAnsi" w:hAnsiTheme="majorHAnsi"/>
+                <w:noProof/>
+                <w:webHidden/>
+                <w:sz w:val="24"/>
+                <w:szCs w:val="24"/>
+              </w:rPr>
+              <w:fldChar w:fldCharType="begin"/>
+            </w:r>
+            <w:r>
+              <w:rPr>
+                <w:rFonts w:asciiTheme="majorHAnsi" w:hAnsiTheme="majorHAnsi"/>
+                <w:noProof/>
+                <w:webHidden/>
+                <w:sz w:val="24"/>
+                <w:szCs w:val="24"/>
+              </w:rPr>
+              <w:instrText xml:space="preserve"> PAGEREF _Toc1298540 \h </w:instrText>
+            </w:r>
+            <w:r>
+              <w:rPr>
+                <w:rFonts w:asciiTheme="majorHAnsi" w:hAnsiTheme="majorHAnsi"/>
+                <w:noProof/>
+                <w:webHidden/>
+                <w:sz w:val="24"/>
+                <w:szCs w:val="24"/>
+              </w:rPr>
+            </w:r>
+            <w:r>
+              <w:rPr>
+                <w:rFonts w:asciiTheme="majorHAnsi" w:hAnsiTheme="majorHAnsi"/>
+                <w:noProof/>
+                <w:webHidden/>
+                <w:sz w:val="24"/>
+                <w:szCs w:val="24"/>
+              </w:rPr>
+              <w:fldChar w:fldCharType="separate"/>
+            </w:r>
+            <w:r>
+              <w:rPr>
+                <w:rFonts w:asciiTheme="majorHAnsi" w:hAnsiTheme="majorHAnsi"/>
+                <w:noProof/>
+                <w:webHidden/>
+                <w:sz w:val="24"/>
+                <w:szCs w:val="24"/>
+              </w:rPr>
+              <w:t>6</w:t>
+            </w:r>
+            <w:r>
+              <w:rPr>
+                <w:rFonts w:asciiTheme="majorHAnsi" w:hAnsiTheme="majorHAnsi"/>
+                <w:noProof/>
+                <w:webHidden/>
+                <w:sz w:val="24"/>
+                <w:szCs w:val="24"/>
+              </w:rPr>
+              <w:fldChar w:fldCharType="end"/>
+            </w:r>
+          </w:hyperlink>
+        </w:p>
+        <w:p>
+          <w:pPr>
+            <w:pStyle w:val="TOC2"/>
+            <w:tabs>
+              <w:tab w:val="right" w:pos="9061"/>
+            </w:tabs>
+            <w:rPr>
+              <w:rFonts w:asciiTheme="majorHAnsi" w:hAnsiTheme="majorHAnsi"/>
+              <w:b w:val="0"/>
+              <w:bCs w:val="0"/>
+              <w:noProof/>
+              <w:color w:val="auto"/>
+              <w:sz w:val="24"/>
+              <w:szCs w:val="24"/>
+              <w:lang w:val="it-IT" w:eastAsia="en-US"/>
+            </w:rPr>
+          </w:pPr>
+          <w:hyperlink w:anchor="_Toc1298541" w:history="1">
+            <w:r>
+              <w:rPr>
+                <w:rStyle w:val="Hyperlink"/>
+                <w:rFonts w:asciiTheme="majorHAnsi" w:hAnsiTheme="majorHAnsi"/>
+                <w:noProof/>
+                <w:sz w:val="24"/>
+                <w:szCs w:val="24"/>
+                <w:lang w:val="it-IT"/>
+              </w:rPr>
+              <w:t>3.2 GESTIONE CORSO</w:t>
+            </w:r>
+            <w:r>
+              <w:rPr>
+                <w:rFonts w:asciiTheme="majorHAnsi" w:hAnsiTheme="majorHAnsi"/>
+                <w:noProof/>
+                <w:webHidden/>
+                <w:sz w:val="24"/>
+                <w:szCs w:val="24"/>
+              </w:rPr>
+              <w:tab/>
+            </w:r>
+            <w:r>
+              <w:rPr>
+                <w:rFonts w:asciiTheme="majorHAnsi" w:hAnsiTheme="majorHAnsi"/>
+                <w:noProof/>
+                <w:webHidden/>
+                <w:sz w:val="24"/>
+                <w:szCs w:val="24"/>
+              </w:rPr>
+              <w:fldChar w:fldCharType="begin"/>
+            </w:r>
+            <w:r>
+              <w:rPr>
+                <w:rFonts w:asciiTheme="majorHAnsi" w:hAnsiTheme="majorHAnsi"/>
+                <w:noProof/>
+                <w:webHidden/>
+                <w:sz w:val="24"/>
+                <w:szCs w:val="24"/>
+              </w:rPr>
+              <w:instrText xml:space="preserve"> PAGEREF _Toc1298541 \h </w:instrText>
+            </w:r>
+            <w:r>
+              <w:rPr>
+                <w:rFonts w:asciiTheme="majorHAnsi" w:hAnsiTheme="majorHAnsi"/>
+                <w:noProof/>
+                <w:webHidden/>
+                <w:sz w:val="24"/>
+                <w:szCs w:val="24"/>
+              </w:rPr>
+            </w:r>
+            <w:r>
+              <w:rPr>
+                <w:rFonts w:asciiTheme="majorHAnsi" w:hAnsiTheme="majorHAnsi"/>
+                <w:noProof/>
+                <w:webHidden/>
+                <w:sz w:val="24"/>
+                <w:szCs w:val="24"/>
+              </w:rPr>
+              <w:fldChar w:fldCharType="separate"/>
+            </w:r>
+            <w:r>
+              <w:rPr>
+                <w:rFonts w:asciiTheme="majorHAnsi" w:hAnsiTheme="majorHAnsi"/>
+                <w:noProof/>
+                <w:webHidden/>
+                <w:sz w:val="24"/>
+                <w:szCs w:val="24"/>
+              </w:rPr>
+              <w:t>7</w:t>
+            </w:r>
+            <w:r>
+              <w:rPr>
+                <w:rFonts w:asciiTheme="majorHAnsi" w:hAnsiTheme="majorHAnsi"/>
+                <w:noProof/>
+                <w:webHidden/>
+                <w:sz w:val="24"/>
+                <w:szCs w:val="24"/>
+              </w:rPr>
+              <w:fldChar w:fldCharType="end"/>
+            </w:r>
+          </w:hyperlink>
+        </w:p>
+        <w:p>
+          <w:pPr>
+            <w:pStyle w:val="TOC2"/>
+            <w:tabs>
+              <w:tab w:val="right" w:pos="9061"/>
+            </w:tabs>
+            <w:rPr>
+              <w:rFonts w:asciiTheme="majorHAnsi" w:hAnsiTheme="majorHAnsi"/>
+              <w:b w:val="0"/>
+              <w:bCs w:val="0"/>
+              <w:noProof/>
+              <w:color w:val="auto"/>
+              <w:sz w:val="24"/>
+              <w:szCs w:val="24"/>
+              <w:lang w:val="it-IT" w:eastAsia="en-US"/>
+            </w:rPr>
+          </w:pPr>
+          <w:hyperlink w:anchor="_Toc1298542" w:history="1">
+            <w:r>
+              <w:rPr>
+                <w:rStyle w:val="Hyperlink"/>
+                <w:rFonts w:asciiTheme="majorHAnsi" w:hAnsiTheme="majorHAnsi"/>
+                <w:noProof/>
+                <w:sz w:val="24"/>
+                <w:szCs w:val="24"/>
+              </w:rPr>
+              <w:t>3.3 GESTIONE LEZIONE</w:t>
+            </w:r>
+            <w:r>
+              <w:rPr>
+                <w:rFonts w:asciiTheme="majorHAnsi" w:hAnsiTheme="majorHAnsi"/>
+                <w:noProof/>
+                <w:webHidden/>
+                <w:sz w:val="24"/>
+                <w:szCs w:val="24"/>
+              </w:rPr>
+              <w:tab/>
+            </w:r>
+            <w:r>
+              <w:rPr>
+                <w:rFonts w:asciiTheme="majorHAnsi" w:hAnsiTheme="majorHAnsi"/>
+                <w:noProof/>
+                <w:webHidden/>
+                <w:sz w:val="24"/>
+                <w:szCs w:val="24"/>
+              </w:rPr>
+              <w:fldChar w:fldCharType="begin"/>
+            </w:r>
+            <w:r>
+              <w:rPr>
+                <w:rFonts w:asciiTheme="majorHAnsi" w:hAnsiTheme="majorHAnsi"/>
+                <w:noProof/>
+                <w:webHidden/>
+                <w:sz w:val="24"/>
+                <w:szCs w:val="24"/>
+              </w:rPr>
+              <w:instrText xml:space="preserve"> PAGEREF _Toc1298542 \h </w:instrText>
+            </w:r>
+            <w:r>
+              <w:rPr>
+                <w:rFonts w:asciiTheme="majorHAnsi" w:hAnsiTheme="majorHAnsi"/>
+                <w:noProof/>
+                <w:webHidden/>
+                <w:sz w:val="24"/>
+                <w:szCs w:val="24"/>
+              </w:rPr>
+            </w:r>
+            <w:r>
+              <w:rPr>
+                <w:rFonts w:asciiTheme="majorHAnsi" w:hAnsiTheme="majorHAnsi"/>
+                <w:noProof/>
+                <w:webHidden/>
+                <w:sz w:val="24"/>
+                <w:szCs w:val="24"/>
+              </w:rPr>
+              <w:fldChar w:fldCharType="separate"/>
+            </w:r>
+            <w:r>
+              <w:rPr>
+                <w:rFonts w:asciiTheme="majorHAnsi" w:hAnsiTheme="majorHAnsi"/>
+                <w:noProof/>
+                <w:webHidden/>
+                <w:sz w:val="24"/>
+                <w:szCs w:val="24"/>
+              </w:rPr>
+              <w:t>8</w:t>
+            </w:r>
+            <w:r>
+              <w:rPr>
+                <w:rFonts w:asciiTheme="majorHAnsi" w:hAnsiTheme="majorHAnsi"/>
+                <w:noProof/>
+                <w:webHidden/>
+                <w:sz w:val="24"/>
+                <w:szCs w:val="24"/>
+              </w:rPr>
+              <w:fldChar w:fldCharType="end"/>
+            </w:r>
+          </w:hyperlink>
+        </w:p>
+        <w:p>
+          <w:r>
+            <w:rPr>
+              <w:rFonts w:asciiTheme="majorHAnsi" w:hAnsiTheme="majorHAnsi"/>
+              <w:b/>
+              <w:bCs/>
+              <w:noProof/>
+              <w:sz w:val="24"/>
+              <w:szCs w:val="24"/>
+            </w:rPr>
+            <w:fldChar w:fldCharType="end"/>
+          </w:r>
+        </w:p>
+      </w:sdtContent>
+    </w:sdt>
+    <w:p>
+      <w:pPr>
         <w:rPr>
           <w:rFonts w:asciiTheme="majorHAnsi" w:hAnsiTheme="majorHAnsi"/>
           <w:b/>
-          <w:lang w:val="it-IT"/>
         </w:rPr>
       </w:pPr>
-    </w:p>
-    <w:p>
-      <w:pPr>
+      <w:r>
         <w:rPr>
           <w:rFonts w:asciiTheme="majorHAnsi" w:hAnsiTheme="majorHAnsi"/>
           <w:b/>
-          <w:lang w:val="it-IT"/>
         </w:rPr>
-      </w:pPr>
+        <w:br w:type="page"/>
+      </w:r>
+      <w:bookmarkStart w:id="0" w:name="_GoBack"/>
+      <w:bookmarkEnd w:id="0"/>
     </w:p>
     <w:p>
       <w:pPr>
         <w:pStyle w:val="TOCHeading"/>
         <w:numPr>
           <w:ilvl w:val="0"/>
-          <w:numId w:val="39"/>
+          <w:numId w:val="45"/>
         </w:numPr>
-        <w:rPr>
-          <w:lang w:val="it-IT"/>
-        </w:rPr>
-      </w:pPr>
+      </w:pPr>
+      <w:bookmarkStart w:id="1" w:name="_Toc1298537"/>
+      <w:proofErr w:type="spellStart"/>
       <w:r>
-        <w:rPr>
-          <w:lang w:val="it-IT"/>
-        </w:rPr>
+        <w:lastRenderedPageBreak/>
         <w:t>Introduzione</w:t>
       </w:r>
+      <w:bookmarkEnd w:id="1"/>
+      <w:proofErr w:type="spellEnd"/>
     </w:p>
     <w:p>
       <w:pPr>
@@ -1375,18 +2063,20 @@
         <w:pStyle w:val="TOCHeading"/>
         <w:numPr>
           <w:ilvl w:val="0"/>
-          <w:numId w:val="39"/>
+          <w:numId w:val="45"/>
         </w:numPr>
         <w:rPr>
           <w:lang w:val="it-IT"/>
         </w:rPr>
       </w:pPr>
+      <w:bookmarkStart w:id="2" w:name="_Toc1298538"/>
       <w:r>
         <w:rPr>
           <w:lang w:val="it-IT"/>
         </w:rPr>
         <w:t>Bug report</w:t>
       </w:r>
+      <w:bookmarkEnd w:id="2"/>
     </w:p>
     <w:p>
       <w:pPr>
@@ -1660,59 +2350,47 @@
     <w:p>
       <w:pPr>
         <w:pStyle w:val="TOCHeading"/>
-        <w:numPr>
-          <w:ilvl w:val="0"/>
-          <w:numId w:val="39"/>
-        </w:numPr>
+      </w:pPr>
+      <w:bookmarkStart w:id="3" w:name="_Toc1298539"/>
+      <w:r>
+        <w:lastRenderedPageBreak/>
+        <w:t xml:space="preserve">3. </w:t>
+      </w:r>
+      <w:r>
+        <w:t>Incident Report</w:t>
+      </w:r>
+      <w:bookmarkEnd w:id="3"/>
+      <w:r>
+        <w:t xml:space="preserve"> </w:t>
+      </w:r>
+    </w:p>
+    <w:p>
+      <w:pPr>
+        <w:pStyle w:val="Heading2"/>
         <w:rPr>
           <w:lang w:val="it-IT"/>
         </w:rPr>
       </w:pPr>
-      <w:proofErr w:type="spellStart"/>
+      <w:bookmarkStart w:id="4" w:name="_Toc1298540"/>
       <w:r>
         <w:rPr>
           <w:lang w:val="it-IT"/>
         </w:rPr>
-        <w:lastRenderedPageBreak/>
-        <w:t>Incident</w:t>
+        <w:t xml:space="preserve">3.1 </w:t>
       </w:r>
-      <w:proofErr w:type="spellEnd"/>
       <w:r>
         <w:rPr>
-          <w:lang w:val="it-IT"/>
-        </w:rPr>
-        <w:t xml:space="preserve"> Report </w:t>
-      </w:r>
-    </w:p>
-    <w:p>
-      <w:pPr>
-        <w:pStyle w:val="ListParagraph"/>
-        <w:numPr>
-          <w:ilvl w:val="1"/>
-          <w:numId w:val="39"/>
-        </w:numPr>
-        <w:rPr>
-          <w:rFonts w:asciiTheme="majorHAnsi" w:hAnsiTheme="majorHAnsi"/>
-          <w:b/>
-          <w:lang w:val="it-IT"/>
-        </w:rPr>
-      </w:pPr>
-      <w:r>
-        <w:rPr>
-          <w:rFonts w:asciiTheme="majorHAnsi" w:hAnsiTheme="majorHAnsi"/>
-          <w:b/>
           <w:lang w:val="it-IT"/>
         </w:rPr>
         <w:t>Gestione Utent</w:t>
       </w:r>
       <w:r>
         <w:rPr>
-          <w:rFonts w:asciiTheme="majorHAnsi" w:hAnsiTheme="majorHAnsi"/>
-          <w:b/>
           <w:lang w:val="it-IT"/>
         </w:rPr>
         <w:t>e</w:t>
       </w:r>
+      <w:bookmarkEnd w:id="4"/>
     </w:p>
     <w:p>
       <w:pPr>
@@ -2107,15 +2785,7 @@
                 <w:b/>
                 <w:lang w:val="it-IT"/>
               </w:rPr>
-              <w:t>TC_UM_</w:t>
-            </w:r>
-            <w:r>
-              <w:rPr>
-                <w:rFonts w:asciiTheme="majorHAnsi" w:hAnsiTheme="majorHAnsi"/>
-                <w:b/>
-                <w:lang w:val="it-IT"/>
-              </w:rPr>
-              <w:t>2</w:t>
+              <w:t>TC_UM_2</w:t>
             </w:r>
           </w:p>
         </w:tc>
@@ -2166,14 +2836,7 @@
                 <w:rFonts w:asciiTheme="majorHAnsi" w:hAnsiTheme="majorHAnsi"/>
                 <w:lang w:val="it-IT"/>
               </w:rPr>
-              <w:t xml:space="preserve">Non è possibile modificare le informazioni relative </w:t>
-            </w:r>
-            <w:r>
-              <w:rPr>
-                <w:rFonts w:asciiTheme="majorHAnsi" w:hAnsiTheme="majorHAnsi"/>
-                <w:lang w:val="it-IT"/>
-              </w:rPr>
-              <w:t>alla password dell’account.</w:t>
+              <w:t>Non è possibile modificare le informazioni relative alla password dell’account.</w:t>
             </w:r>
           </w:p>
         </w:tc>
@@ -2699,26 +3362,26 @@
     </w:p>
     <w:p>
       <w:pPr>
-        <w:pStyle w:val="ListParagraph"/>
-        <w:numPr>
-          <w:ilvl w:val="1"/>
-          <w:numId w:val="39"/>
-        </w:numPr>
+        <w:pStyle w:val="Heading2"/>
         <w:rPr>
-          <w:rFonts w:asciiTheme="majorHAnsi" w:hAnsiTheme="majorHAnsi"/>
-          <w:b/>
           <w:lang w:val="it-IT"/>
         </w:rPr>
       </w:pPr>
+      <w:bookmarkStart w:id="5" w:name="_Toc1298541"/>
       <w:r>
         <w:rPr>
-          <w:rFonts w:asciiTheme="majorHAnsi" w:hAnsiTheme="majorHAnsi"/>
-          <w:b/>
           <w:lang w:val="it-IT"/>
         </w:rPr>
         <w:lastRenderedPageBreak/>
+        <w:t xml:space="preserve">3.2 </w:t>
+      </w:r>
+      <w:r>
+        <w:rPr>
+          <w:lang w:val="it-IT"/>
+        </w:rPr>
         <w:t>Gestione Corso</w:t>
       </w:r>
+      <w:bookmarkEnd w:id="5"/>
     </w:p>
     <w:p>
       <w:pPr>
@@ -2925,8 +3588,6 @@
               </w:rPr>
               <w:t>…) e confermare l’operazione appena eseguita.</w:t>
             </w:r>
-            <w:bookmarkStart w:id="0" w:name="_GoBack"/>
-            <w:bookmarkEnd w:id="0"/>
           </w:p>
         </w:tc>
       </w:tr>
@@ -3895,7 +4556,6 @@
     </w:tbl>
     <w:p>
       <w:pPr>
-        <w:pStyle w:val="ListParagraph"/>
         <w:rPr>
           <w:rFonts w:asciiTheme="majorHAnsi" w:hAnsiTheme="majorHAnsi"/>
           <w:b/>
@@ -3905,11 +4565,6 @@
     </w:p>
     <w:p>
       <w:pPr>
-        <w:pStyle w:val="ListParagraph"/>
-        <w:numPr>
-          <w:ilvl w:val="1"/>
-          <w:numId w:val="39"/>
-        </w:numPr>
         <w:rPr>
           <w:rFonts w:asciiTheme="majorHAnsi" w:hAnsiTheme="majorHAnsi"/>
           <w:b/>
@@ -3922,23 +4577,589 @@
           <w:b/>
           <w:lang w:val="it-IT"/>
         </w:rPr>
-        <w:t>Gestione Lezione</w:t>
+        <w:br w:type="page"/>
       </w:r>
     </w:p>
     <w:p>
       <w:pPr>
+        <w:pStyle w:val="Heading2"/>
+      </w:pPr>
+      <w:bookmarkStart w:id="6" w:name="_Toc1298542"/>
+      <w:r>
+        <w:lastRenderedPageBreak/>
+        <w:t xml:space="preserve">3.3 </w:t>
+      </w:r>
+      <w:proofErr w:type="spellStart"/>
+      <w:r>
+        <w:t>Gestione</w:t>
+      </w:r>
+      <w:proofErr w:type="spellEnd"/>
+      <w:r>
+        <w:t xml:space="preserve"> </w:t>
+      </w:r>
+      <w:proofErr w:type="spellStart"/>
+      <w:r>
+        <w:t>Lezione</w:t>
+      </w:r>
+      <w:bookmarkEnd w:id="6"/>
+      <w:proofErr w:type="spellEnd"/>
+    </w:p>
+    <w:tbl>
+      <w:tblPr>
+        <w:tblStyle w:val="TableGrid"/>
+        <w:tblW w:w="0" w:type="auto"/>
+        <w:tblInd w:w="720" w:type="dxa"/>
+        <w:tblLook w:val="04A0" w:firstRow="1" w:lastRow="0" w:firstColumn="1" w:lastColumn="0" w:noHBand="0" w:noVBand="1"/>
+      </w:tblPr>
+      <w:tblGrid>
+        <w:gridCol w:w="2790"/>
+        <w:gridCol w:w="5777"/>
+      </w:tblGrid>
+      <w:tr>
+        <w:tc>
+          <w:tcPr>
+            <w:tcW w:w="2790" w:type="dxa"/>
+            <w:shd w:val="clear" w:color="auto" w:fill="0070C0"/>
+          </w:tcPr>
+          <w:p>
+            <w:pPr>
+              <w:pStyle w:val="ListParagraph"/>
+              <w:ind w:left="0"/>
+              <w:rPr>
+                <w:rFonts w:asciiTheme="majorHAnsi" w:hAnsiTheme="majorHAnsi"/>
+                <w:b/>
+                <w:color w:val="FFFFFF" w:themeColor="background1"/>
+                <w:lang w:val="it-IT"/>
+              </w:rPr>
+            </w:pPr>
+            <w:r>
+              <w:rPr>
+                <w:rFonts w:asciiTheme="majorHAnsi" w:hAnsiTheme="majorHAnsi"/>
+                <w:b/>
+                <w:color w:val="FFFFFF" w:themeColor="background1"/>
+                <w:lang w:val="it-IT"/>
+              </w:rPr>
+              <w:t>ID:</w:t>
+            </w:r>
+          </w:p>
+        </w:tc>
+        <w:tc>
+          <w:tcPr>
+            <w:tcW w:w="5777" w:type="dxa"/>
+          </w:tcPr>
+          <w:p>
+            <w:pPr>
+              <w:pStyle w:val="ListParagraph"/>
+              <w:ind w:left="0"/>
+              <w:rPr>
+                <w:rFonts w:asciiTheme="majorHAnsi" w:hAnsiTheme="majorHAnsi"/>
+                <w:b/>
+                <w:lang w:val="it-IT"/>
+              </w:rPr>
+            </w:pPr>
+            <w:r>
+              <w:rPr>
+                <w:rFonts w:asciiTheme="majorHAnsi" w:hAnsiTheme="majorHAnsi"/>
+                <w:b/>
+                <w:lang w:val="it-IT"/>
+              </w:rPr>
+              <w:t>TC_UL_1</w:t>
+            </w:r>
+          </w:p>
+        </w:tc>
+      </w:tr>
+      <w:tr>
+        <w:tc>
+          <w:tcPr>
+            <w:tcW w:w="2790" w:type="dxa"/>
+            <w:shd w:val="clear" w:color="auto" w:fill="0070C0"/>
+          </w:tcPr>
+          <w:p>
+            <w:pPr>
+              <w:pStyle w:val="ListParagraph"/>
+              <w:ind w:left="0"/>
+              <w:rPr>
+                <w:rFonts w:asciiTheme="majorHAnsi" w:hAnsiTheme="majorHAnsi"/>
+                <w:b/>
+                <w:color w:val="FFFFFF" w:themeColor="background1"/>
+                <w:lang w:val="it-IT"/>
+              </w:rPr>
+            </w:pPr>
+            <w:r>
+              <w:rPr>
+                <w:rFonts w:asciiTheme="majorHAnsi" w:hAnsiTheme="majorHAnsi"/>
+                <w:b/>
+                <w:color w:val="FFFFFF" w:themeColor="background1"/>
+                <w:lang w:val="it-IT"/>
+              </w:rPr>
+              <w:t>Descrizione:</w:t>
+            </w:r>
+          </w:p>
+        </w:tc>
+        <w:tc>
+          <w:tcPr>
+            <w:tcW w:w="5777" w:type="dxa"/>
+          </w:tcPr>
+          <w:p>
+            <w:pPr>
+              <w:pStyle w:val="ListParagraph"/>
+              <w:ind w:left="0"/>
+              <w:rPr>
+                <w:rFonts w:asciiTheme="majorHAnsi" w:hAnsiTheme="majorHAnsi"/>
+                <w:lang w:val="it-IT"/>
+              </w:rPr>
+            </w:pPr>
+            <w:r>
+              <w:rPr>
+                <w:rFonts w:asciiTheme="majorHAnsi" w:hAnsiTheme="majorHAnsi"/>
+                <w:lang w:val="it-IT"/>
+              </w:rPr>
+              <w:t>Non è possibile modificare l’ordine delle lezioni.</w:t>
+            </w:r>
+          </w:p>
+        </w:tc>
+      </w:tr>
+      <w:tr>
+        <w:tc>
+          <w:tcPr>
+            <w:tcW w:w="2790" w:type="dxa"/>
+            <w:shd w:val="clear" w:color="auto" w:fill="0070C0"/>
+          </w:tcPr>
+          <w:p>
+            <w:pPr>
+              <w:pStyle w:val="ListParagraph"/>
+              <w:ind w:left="0"/>
+              <w:rPr>
+                <w:rFonts w:asciiTheme="majorHAnsi" w:hAnsiTheme="majorHAnsi"/>
+                <w:b/>
+                <w:color w:val="FFFFFF" w:themeColor="background1"/>
+                <w:lang w:val="it-IT"/>
+              </w:rPr>
+            </w:pPr>
+            <w:r>
+              <w:rPr>
+                <w:rFonts w:asciiTheme="majorHAnsi" w:hAnsiTheme="majorHAnsi"/>
+                <w:b/>
+                <w:color w:val="FFFFFF" w:themeColor="background1"/>
+                <w:lang w:val="it-IT"/>
+              </w:rPr>
+              <w:t>Istruzioni di riproduzione:</w:t>
+            </w:r>
+          </w:p>
+        </w:tc>
+        <w:tc>
+          <w:tcPr>
+            <w:tcW w:w="5777" w:type="dxa"/>
+          </w:tcPr>
+          <w:p>
+            <w:pPr>
+              <w:pStyle w:val="ListParagraph"/>
+              <w:ind w:left="0"/>
+              <w:rPr>
+                <w:rFonts w:asciiTheme="majorHAnsi" w:hAnsiTheme="majorHAnsi"/>
+                <w:lang w:val="it-IT"/>
+              </w:rPr>
+            </w:pPr>
+            <w:r>
+              <w:rPr>
+                <w:rFonts w:asciiTheme="majorHAnsi" w:hAnsiTheme="majorHAnsi"/>
+                <w:lang w:val="it-IT"/>
+              </w:rPr>
+              <w:t>Se in un corso in fase di completamento si provano a scambiare due numeri delle lezioni e salvare le modifiche, il sistema accetta la modifica ma non effettua cambiamenti.</w:t>
+            </w:r>
+          </w:p>
+        </w:tc>
+      </w:tr>
+      <w:tr>
+        <w:tc>
+          <w:tcPr>
+            <w:tcW w:w="2790" w:type="dxa"/>
+            <w:shd w:val="clear" w:color="auto" w:fill="0070C0"/>
+          </w:tcPr>
+          <w:p>
+            <w:pPr>
+              <w:pStyle w:val="ListParagraph"/>
+              <w:ind w:left="0"/>
+              <w:rPr>
+                <w:rFonts w:asciiTheme="majorHAnsi" w:hAnsiTheme="majorHAnsi"/>
+                <w:b/>
+                <w:color w:val="FFFFFF" w:themeColor="background1"/>
+                <w:lang w:val="it-IT"/>
+              </w:rPr>
+            </w:pPr>
+            <w:r>
+              <w:rPr>
+                <w:rFonts w:asciiTheme="majorHAnsi" w:hAnsiTheme="majorHAnsi"/>
+                <w:b/>
+                <w:color w:val="FFFFFF" w:themeColor="background1"/>
+                <w:lang w:val="it-IT"/>
+              </w:rPr>
+              <w:t>Priorità:</w:t>
+            </w:r>
+          </w:p>
+        </w:tc>
+        <w:tc>
+          <w:tcPr>
+            <w:tcW w:w="5777" w:type="dxa"/>
+          </w:tcPr>
+          <w:p>
+            <w:pPr>
+              <w:pStyle w:val="ListParagraph"/>
+              <w:ind w:left="0"/>
+              <w:rPr>
+                <w:rFonts w:asciiTheme="majorHAnsi" w:hAnsiTheme="majorHAnsi"/>
+                <w:b/>
+                <w:lang w:val="it-IT"/>
+              </w:rPr>
+            </w:pPr>
+            <w:r>
+              <w:rPr>
+                <w:rFonts w:asciiTheme="majorHAnsi" w:hAnsiTheme="majorHAnsi"/>
+                <w:b/>
+                <w:lang w:val="it-IT"/>
+              </w:rPr>
+              <w:t>Alta</w:t>
+            </w:r>
+          </w:p>
+        </w:tc>
+      </w:tr>
+      <w:tr>
+        <w:tc>
+          <w:tcPr>
+            <w:tcW w:w="2790" w:type="dxa"/>
+            <w:shd w:val="clear" w:color="auto" w:fill="0070C0"/>
+          </w:tcPr>
+          <w:p>
+            <w:pPr>
+              <w:pStyle w:val="ListParagraph"/>
+              <w:ind w:left="0"/>
+              <w:rPr>
+                <w:rFonts w:asciiTheme="majorHAnsi" w:hAnsiTheme="majorHAnsi"/>
+                <w:b/>
+                <w:color w:val="FFFFFF" w:themeColor="background1"/>
+                <w:lang w:val="it-IT"/>
+              </w:rPr>
+            </w:pPr>
+            <w:r>
+              <w:rPr>
+                <w:rFonts w:asciiTheme="majorHAnsi" w:hAnsiTheme="majorHAnsi"/>
+                <w:b/>
+                <w:color w:val="FFFFFF" w:themeColor="background1"/>
+                <w:lang w:val="it-IT"/>
+              </w:rPr>
+              <w:t>Stato:</w:t>
+            </w:r>
+          </w:p>
+        </w:tc>
+        <w:tc>
+          <w:tcPr>
+            <w:tcW w:w="5777" w:type="dxa"/>
+          </w:tcPr>
+          <w:p>
+            <w:pPr>
+              <w:pStyle w:val="ListParagraph"/>
+              <w:ind w:left="0"/>
+              <w:rPr>
+                <w:rFonts w:asciiTheme="majorHAnsi" w:hAnsiTheme="majorHAnsi"/>
+                <w:b/>
+                <w:lang w:val="it-IT"/>
+              </w:rPr>
+            </w:pPr>
+            <w:r>
+              <w:rPr>
+                <w:rFonts w:asciiTheme="majorHAnsi" w:hAnsiTheme="majorHAnsi"/>
+                <w:b/>
+                <w:lang w:val="it-IT"/>
+              </w:rPr>
+              <w:t>Corretto</w:t>
+            </w:r>
+          </w:p>
+        </w:tc>
+      </w:tr>
+    </w:tbl>
+    <w:p>
+      <w:pPr>
         <w:rPr>
           <w:lang w:val="it-IT"/>
         </w:rPr>
       </w:pPr>
     </w:p>
-    <w:p>
-      <w:pPr>
-        <w:rPr>
-          <w:lang w:val="it-IT"/>
-        </w:rPr>
-      </w:pPr>
-    </w:p>
+    <w:tbl>
+      <w:tblPr>
+        <w:tblStyle w:val="TableGrid"/>
+        <w:tblW w:w="0" w:type="auto"/>
+        <w:tblInd w:w="720" w:type="dxa"/>
+        <w:tblLook w:val="04A0" w:firstRow="1" w:lastRow="0" w:firstColumn="1" w:lastColumn="0" w:noHBand="0" w:noVBand="1"/>
+      </w:tblPr>
+      <w:tblGrid>
+        <w:gridCol w:w="2790"/>
+        <w:gridCol w:w="5777"/>
+      </w:tblGrid>
+      <w:tr>
+        <w:tc>
+          <w:tcPr>
+            <w:tcW w:w="2790" w:type="dxa"/>
+            <w:shd w:val="clear" w:color="auto" w:fill="0070C0"/>
+          </w:tcPr>
+          <w:p>
+            <w:pPr>
+              <w:pStyle w:val="ListParagraph"/>
+              <w:ind w:left="0"/>
+              <w:rPr>
+                <w:rFonts w:asciiTheme="majorHAnsi" w:hAnsiTheme="majorHAnsi"/>
+                <w:b/>
+                <w:color w:val="FFFFFF" w:themeColor="background1"/>
+                <w:lang w:val="it-IT"/>
+              </w:rPr>
+            </w:pPr>
+            <w:r>
+              <w:rPr>
+                <w:rFonts w:asciiTheme="majorHAnsi" w:hAnsiTheme="majorHAnsi"/>
+                <w:b/>
+                <w:color w:val="FFFFFF" w:themeColor="background1"/>
+                <w:lang w:val="it-IT"/>
+              </w:rPr>
+              <w:t>ID:</w:t>
+            </w:r>
+          </w:p>
+        </w:tc>
+        <w:tc>
+          <w:tcPr>
+            <w:tcW w:w="5777" w:type="dxa"/>
+          </w:tcPr>
+          <w:p>
+            <w:pPr>
+              <w:pStyle w:val="ListParagraph"/>
+              <w:ind w:left="0"/>
+              <w:rPr>
+                <w:rFonts w:asciiTheme="majorHAnsi" w:hAnsiTheme="majorHAnsi"/>
+                <w:b/>
+                <w:lang w:val="it-IT"/>
+              </w:rPr>
+            </w:pPr>
+            <w:r>
+              <w:rPr>
+                <w:rFonts w:asciiTheme="majorHAnsi" w:hAnsiTheme="majorHAnsi"/>
+                <w:b/>
+                <w:lang w:val="it-IT"/>
+              </w:rPr>
+              <w:t>TC_UL_2</w:t>
+            </w:r>
+          </w:p>
+        </w:tc>
+      </w:tr>
+      <w:tr>
+        <w:tc>
+          <w:tcPr>
+            <w:tcW w:w="2790" w:type="dxa"/>
+            <w:shd w:val="clear" w:color="auto" w:fill="0070C0"/>
+          </w:tcPr>
+          <w:p>
+            <w:pPr>
+              <w:pStyle w:val="ListParagraph"/>
+              <w:ind w:left="0"/>
+              <w:rPr>
+                <w:rFonts w:asciiTheme="majorHAnsi" w:hAnsiTheme="majorHAnsi"/>
+                <w:b/>
+                <w:color w:val="FFFFFF" w:themeColor="background1"/>
+                <w:lang w:val="it-IT"/>
+              </w:rPr>
+            </w:pPr>
+            <w:r>
+              <w:rPr>
+                <w:rFonts w:asciiTheme="majorHAnsi" w:hAnsiTheme="majorHAnsi"/>
+                <w:b/>
+                <w:color w:val="FFFFFF" w:themeColor="background1"/>
+                <w:lang w:val="it-IT"/>
+              </w:rPr>
+              <w:t>Descrizione:</w:t>
+            </w:r>
+          </w:p>
+        </w:tc>
+        <w:tc>
+          <w:tcPr>
+            <w:tcW w:w="5777" w:type="dxa"/>
+          </w:tcPr>
+          <w:p>
+            <w:pPr>
+              <w:pStyle w:val="ListParagraph"/>
+              <w:ind w:left="0"/>
+              <w:rPr>
+                <w:rFonts w:asciiTheme="majorHAnsi" w:hAnsiTheme="majorHAnsi"/>
+                <w:lang w:val="it-IT"/>
+              </w:rPr>
+            </w:pPr>
+            <w:r>
+              <w:rPr>
+                <w:rFonts w:asciiTheme="majorHAnsi" w:hAnsiTheme="majorHAnsi"/>
+                <w:lang w:val="it-IT"/>
+              </w:rPr>
+              <w:t>Il video di una lezione non viene visualizzato.</w:t>
+            </w:r>
+          </w:p>
+        </w:tc>
+      </w:tr>
+      <w:tr>
+        <w:tc>
+          <w:tcPr>
+            <w:tcW w:w="2790" w:type="dxa"/>
+            <w:shd w:val="clear" w:color="auto" w:fill="0070C0"/>
+          </w:tcPr>
+          <w:p>
+            <w:pPr>
+              <w:pStyle w:val="ListParagraph"/>
+              <w:ind w:left="0"/>
+              <w:rPr>
+                <w:rFonts w:asciiTheme="majorHAnsi" w:hAnsiTheme="majorHAnsi"/>
+                <w:b/>
+                <w:color w:val="FFFFFF" w:themeColor="background1"/>
+                <w:lang w:val="it-IT"/>
+              </w:rPr>
+            </w:pPr>
+            <w:r>
+              <w:rPr>
+                <w:rFonts w:asciiTheme="majorHAnsi" w:hAnsiTheme="majorHAnsi"/>
+                <w:b/>
+                <w:color w:val="FFFFFF" w:themeColor="background1"/>
+                <w:lang w:val="it-IT"/>
+              </w:rPr>
+              <w:t>Istruzioni di riproduzione:</w:t>
+            </w:r>
+          </w:p>
+        </w:tc>
+        <w:tc>
+          <w:tcPr>
+            <w:tcW w:w="5777" w:type="dxa"/>
+          </w:tcPr>
+          <w:p>
+            <w:pPr>
+              <w:pStyle w:val="ListParagraph"/>
+              <w:ind w:left="0"/>
+              <w:rPr>
+                <w:rFonts w:asciiTheme="majorHAnsi" w:hAnsiTheme="majorHAnsi"/>
+                <w:lang w:val="it-IT"/>
+              </w:rPr>
+            </w:pPr>
+            <w:r>
+              <w:rPr>
+                <w:rFonts w:asciiTheme="majorHAnsi" w:hAnsiTheme="majorHAnsi"/>
+                <w:lang w:val="it-IT"/>
+              </w:rPr>
+              <w:t>Provare a visionare una lezione di un qualunque corso, non sarà possibile visualizzare il video della lezione.</w:t>
+            </w:r>
+          </w:p>
+        </w:tc>
+      </w:tr>
+      <w:tr>
+        <w:tc>
+          <w:tcPr>
+            <w:tcW w:w="2790" w:type="dxa"/>
+            <w:shd w:val="clear" w:color="auto" w:fill="0070C0"/>
+          </w:tcPr>
+          <w:p>
+            <w:pPr>
+              <w:pStyle w:val="ListParagraph"/>
+              <w:ind w:left="0"/>
+              <w:rPr>
+                <w:rFonts w:asciiTheme="majorHAnsi" w:hAnsiTheme="majorHAnsi"/>
+                <w:b/>
+                <w:color w:val="FFFFFF" w:themeColor="background1"/>
+                <w:lang w:val="it-IT"/>
+              </w:rPr>
+            </w:pPr>
+            <w:r>
+              <w:rPr>
+                <w:rFonts w:asciiTheme="majorHAnsi" w:hAnsiTheme="majorHAnsi"/>
+                <w:b/>
+                <w:color w:val="FFFFFF" w:themeColor="background1"/>
+                <w:lang w:val="it-IT"/>
+              </w:rPr>
+              <w:t>Priorità:</w:t>
+            </w:r>
+          </w:p>
+        </w:tc>
+        <w:tc>
+          <w:tcPr>
+            <w:tcW w:w="5777" w:type="dxa"/>
+          </w:tcPr>
+          <w:p>
+            <w:pPr>
+              <w:pStyle w:val="ListParagraph"/>
+              <w:ind w:left="0"/>
+              <w:rPr>
+                <w:rFonts w:asciiTheme="majorHAnsi" w:hAnsiTheme="majorHAnsi"/>
+                <w:b/>
+                <w:lang w:val="it-IT"/>
+              </w:rPr>
+            </w:pPr>
+            <w:r>
+              <w:rPr>
+                <w:rFonts w:asciiTheme="majorHAnsi" w:hAnsiTheme="majorHAnsi"/>
+                <w:b/>
+                <w:lang w:val="it-IT"/>
+              </w:rPr>
+              <w:t>Alta</w:t>
+            </w:r>
+          </w:p>
+        </w:tc>
+      </w:tr>
+      <w:tr>
+        <w:trPr>
+          <w:trHeight w:val="91"/>
+        </w:trPr>
+        <w:tc>
+          <w:tcPr>
+            <w:tcW w:w="2790" w:type="dxa"/>
+            <w:shd w:val="clear" w:color="auto" w:fill="0070C0"/>
+          </w:tcPr>
+          <w:p>
+            <w:pPr>
+              <w:pStyle w:val="ListParagraph"/>
+              <w:ind w:left="0"/>
+              <w:rPr>
+                <w:rFonts w:asciiTheme="majorHAnsi" w:hAnsiTheme="majorHAnsi"/>
+                <w:b/>
+                <w:color w:val="FFFFFF" w:themeColor="background1"/>
+                <w:lang w:val="it-IT"/>
+              </w:rPr>
+            </w:pPr>
+            <w:r>
+              <w:rPr>
+                <w:rFonts w:asciiTheme="majorHAnsi" w:hAnsiTheme="majorHAnsi"/>
+                <w:b/>
+                <w:color w:val="FFFFFF" w:themeColor="background1"/>
+                <w:lang w:val="it-IT"/>
+              </w:rPr>
+              <w:t>Stato:</w:t>
+            </w:r>
+          </w:p>
+        </w:tc>
+        <w:tc>
+          <w:tcPr>
+            <w:tcW w:w="5777" w:type="dxa"/>
+          </w:tcPr>
+          <w:p>
+            <w:pPr>
+              <w:pStyle w:val="ListParagraph"/>
+              <w:ind w:left="0"/>
+              <w:rPr>
+                <w:rFonts w:asciiTheme="majorHAnsi" w:hAnsiTheme="majorHAnsi"/>
+                <w:b/>
+                <w:lang w:val="it-IT"/>
+              </w:rPr>
+            </w:pPr>
+            <w:r>
+              <w:rPr>
+                <w:rFonts w:asciiTheme="majorHAnsi" w:hAnsiTheme="majorHAnsi"/>
+                <w:b/>
+                <w:lang w:val="it-IT"/>
+              </w:rPr>
+              <w:t>Corretto</w:t>
+            </w:r>
+          </w:p>
+        </w:tc>
+      </w:tr>
+    </w:tbl>
     <w:p>
       <w:pPr>
         <w:rPr>
@@ -4393,6 +5614,95 @@
     </w:lvl>
   </w:abstractNum>
   <w:abstractNum w:abstractNumId="2" w15:restartNumberingAfterBreak="0">
+    <w:nsid w:val="026513EC"/>
+    <w:multiLevelType w:val="hybridMultilevel"/>
+    <w:tmpl w:val="6A2EEDE4"/>
+    <w:lvl w:ilvl="0" w:tplc="3A321C84">
+      <w:start w:val="1"/>
+      <w:numFmt w:val="decimal"/>
+      <w:lvlText w:val="%1."/>
+      <w:lvlJc w:val="left"/>
+      <w:pPr>
+        <w:ind w:left="1080" w:hanging="720"/>
+      </w:pPr>
+      <w:rPr>
+        <w:rFonts w:hint="default"/>
+      </w:rPr>
+    </w:lvl>
+    <w:lvl w:ilvl="1" w:tplc="04090019" w:tentative="1">
+      <w:start w:val="1"/>
+      <w:numFmt w:val="lowerLetter"/>
+      <w:lvlText w:val="%2."/>
+      <w:lvlJc w:val="left"/>
+      <w:pPr>
+        <w:ind w:left="1440" w:hanging="360"/>
+      </w:pPr>
+    </w:lvl>
+    <w:lvl w:ilvl="2" w:tplc="0409001B" w:tentative="1">
+      <w:start w:val="1"/>
+      <w:numFmt w:val="lowerRoman"/>
+      <w:lvlText w:val="%3."/>
+      <w:lvlJc w:val="right"/>
+      <w:pPr>
+        <w:ind w:left="2160" w:hanging="180"/>
+      </w:pPr>
+    </w:lvl>
+    <w:lvl w:ilvl="3" w:tplc="0409000F" w:tentative="1">
+      <w:start w:val="1"/>
+      <w:numFmt w:val="decimal"/>
+      <w:lvlText w:val="%4."/>
+      <w:lvlJc w:val="left"/>
+      <w:pPr>
+        <w:ind w:left="2880" w:hanging="360"/>
+      </w:pPr>
+    </w:lvl>
+    <w:lvl w:ilvl="4" w:tplc="04090019" w:tentative="1">
+      <w:start w:val="1"/>
+      <w:numFmt w:val="lowerLetter"/>
+      <w:lvlText w:val="%5."/>
+      <w:lvlJc w:val="left"/>
+      <w:pPr>
+        <w:ind w:left="3600" w:hanging="360"/>
+      </w:pPr>
+    </w:lvl>
+    <w:lvl w:ilvl="5" w:tplc="0409001B" w:tentative="1">
+      <w:start w:val="1"/>
+      <w:numFmt w:val="lowerRoman"/>
+      <w:lvlText w:val="%6."/>
+      <w:lvlJc w:val="right"/>
+      <w:pPr>
+        <w:ind w:left="4320" w:hanging="180"/>
+      </w:pPr>
+    </w:lvl>
+    <w:lvl w:ilvl="6" w:tplc="0409000F" w:tentative="1">
+      <w:start w:val="1"/>
+      <w:numFmt w:val="decimal"/>
+      <w:lvlText w:val="%7."/>
+      <w:lvlJc w:val="left"/>
+      <w:pPr>
+        <w:ind w:left="5040" w:hanging="360"/>
+      </w:pPr>
+    </w:lvl>
+    <w:lvl w:ilvl="7" w:tplc="04090019" w:tentative="1">
+      <w:start w:val="1"/>
+      <w:numFmt w:val="lowerLetter"/>
+      <w:lvlText w:val="%8."/>
+      <w:lvlJc w:val="left"/>
+      <w:pPr>
+        <w:ind w:left="5760" w:hanging="360"/>
+      </w:pPr>
+    </w:lvl>
+    <w:lvl w:ilvl="8" w:tplc="0409001B" w:tentative="1">
+      <w:start w:val="1"/>
+      <w:numFmt w:val="lowerRoman"/>
+      <w:lvlText w:val="%9."/>
+      <w:lvlJc w:val="right"/>
+      <w:pPr>
+        <w:ind w:left="6480" w:hanging="180"/>
+      </w:pPr>
+    </w:lvl>
+  </w:abstractNum>
+  <w:abstractNum w:abstractNumId="3" w15:restartNumberingAfterBreak="0">
     <w:nsid w:val="0440296F"/>
     <w:multiLevelType w:val="hybridMultilevel"/>
     <w:tmpl w:val="76B6B964"/>
@@ -4505,7 +5815,7 @@
       </w:rPr>
     </w:lvl>
   </w:abstractNum>
-  <w:abstractNum w:abstractNumId="3" w15:restartNumberingAfterBreak="0">
+  <w:abstractNum w:abstractNumId="4" w15:restartNumberingAfterBreak="0">
     <w:nsid w:val="09E07582"/>
     <w:multiLevelType w:val="hybridMultilevel"/>
     <w:tmpl w:val="752237CA"/>
@@ -4618,7 +5928,7 @@
       </w:rPr>
     </w:lvl>
   </w:abstractNum>
-  <w:abstractNum w:abstractNumId="4" w15:restartNumberingAfterBreak="0">
+  <w:abstractNum w:abstractNumId="5" w15:restartNumberingAfterBreak="0">
     <w:nsid w:val="09FA5CDA"/>
     <w:multiLevelType w:val="multilevel"/>
     <w:tmpl w:val="121E5880"/>
@@ -4731,7 +6041,7 @@
       </w:pPr>
     </w:lvl>
   </w:abstractNum>
-  <w:abstractNum w:abstractNumId="5" w15:restartNumberingAfterBreak="0">
+  <w:abstractNum w:abstractNumId="6" w15:restartNumberingAfterBreak="0">
     <w:nsid w:val="0C3D34E7"/>
     <w:multiLevelType w:val="multilevel"/>
     <w:tmpl w:val="711CCB9C"/>
@@ -4844,7 +6154,7 @@
       </w:pPr>
     </w:lvl>
   </w:abstractNum>
-  <w:abstractNum w:abstractNumId="6" w15:restartNumberingAfterBreak="0">
+  <w:abstractNum w:abstractNumId="7" w15:restartNumberingAfterBreak="0">
     <w:nsid w:val="0E673DE3"/>
     <w:multiLevelType w:val="hybridMultilevel"/>
     <w:tmpl w:val="7FFA38D2"/>
@@ -4933,7 +6243,7 @@
       </w:pPr>
     </w:lvl>
   </w:abstractNum>
-  <w:abstractNum w:abstractNumId="7" w15:restartNumberingAfterBreak="0">
+  <w:abstractNum w:abstractNumId="8" w15:restartNumberingAfterBreak="0">
     <w:nsid w:val="0FDE71C7"/>
     <w:multiLevelType w:val="hybridMultilevel"/>
     <w:tmpl w:val="1FD46C3E"/>
@@ -5022,7 +6332,7 @@
       </w:pPr>
     </w:lvl>
   </w:abstractNum>
-  <w:abstractNum w:abstractNumId="8" w15:restartNumberingAfterBreak="0">
+  <w:abstractNum w:abstractNumId="9" w15:restartNumberingAfterBreak="0">
     <w:nsid w:val="15BF731E"/>
     <w:multiLevelType w:val="hybridMultilevel"/>
     <w:tmpl w:val="5582EA64"/>
@@ -5111,7 +6421,7 @@
       </w:pPr>
     </w:lvl>
   </w:abstractNum>
-  <w:abstractNum w:abstractNumId="9" w15:restartNumberingAfterBreak="0">
+  <w:abstractNum w:abstractNumId="10" w15:restartNumberingAfterBreak="0">
     <w:nsid w:val="1BC80086"/>
     <w:multiLevelType w:val="multilevel"/>
     <w:tmpl w:val="5590DEA6"/>
@@ -5224,7 +6534,7 @@
       </w:pPr>
     </w:lvl>
   </w:abstractNum>
-  <w:abstractNum w:abstractNumId="10" w15:restartNumberingAfterBreak="0">
+  <w:abstractNum w:abstractNumId="11" w15:restartNumberingAfterBreak="0">
     <w:nsid w:val="1D9D4A5A"/>
     <w:multiLevelType w:val="hybridMultilevel"/>
     <w:tmpl w:val="7FFA38D2"/>
@@ -5313,7 +6623,209 @@
       </w:pPr>
     </w:lvl>
   </w:abstractNum>
-  <w:abstractNum w:abstractNumId="11" w15:restartNumberingAfterBreak="0">
+  <w:abstractNum w:abstractNumId="12" w15:restartNumberingAfterBreak="0">
+    <w:nsid w:val="20CD7FCB"/>
+    <w:multiLevelType w:val="hybridMultilevel"/>
+    <w:tmpl w:val="D7985E84"/>
+    <w:lvl w:ilvl="0" w:tplc="00D8B5E0">
+      <w:start w:val="1"/>
+      <w:numFmt w:val="decimal"/>
+      <w:lvlText w:val="%1."/>
+      <w:lvlJc w:val="left"/>
+      <w:pPr>
+        <w:ind w:left="1080" w:hanging="720"/>
+      </w:pPr>
+      <w:rPr>
+        <w:rFonts w:hint="default"/>
+      </w:rPr>
+    </w:lvl>
+    <w:lvl w:ilvl="1" w:tplc="04090019" w:tentative="1">
+      <w:start w:val="1"/>
+      <w:numFmt w:val="lowerLetter"/>
+      <w:lvlText w:val="%2."/>
+      <w:lvlJc w:val="left"/>
+      <w:pPr>
+        <w:ind w:left="1440" w:hanging="360"/>
+      </w:pPr>
+    </w:lvl>
+    <w:lvl w:ilvl="2" w:tplc="0409001B" w:tentative="1">
+      <w:start w:val="1"/>
+      <w:numFmt w:val="lowerRoman"/>
+      <w:lvlText w:val="%3."/>
+      <w:lvlJc w:val="right"/>
+      <w:pPr>
+        <w:ind w:left="2160" w:hanging="180"/>
+      </w:pPr>
+    </w:lvl>
+    <w:lvl w:ilvl="3" w:tplc="0409000F" w:tentative="1">
+      <w:start w:val="1"/>
+      <w:numFmt w:val="decimal"/>
+      <w:lvlText w:val="%4."/>
+      <w:lvlJc w:val="left"/>
+      <w:pPr>
+        <w:ind w:left="2880" w:hanging="360"/>
+      </w:pPr>
+    </w:lvl>
+    <w:lvl w:ilvl="4" w:tplc="04090019" w:tentative="1">
+      <w:start w:val="1"/>
+      <w:numFmt w:val="lowerLetter"/>
+      <w:lvlText w:val="%5."/>
+      <w:lvlJc w:val="left"/>
+      <w:pPr>
+        <w:ind w:left="3600" w:hanging="360"/>
+      </w:pPr>
+    </w:lvl>
+    <w:lvl w:ilvl="5" w:tplc="0409001B" w:tentative="1">
+      <w:start w:val="1"/>
+      <w:numFmt w:val="lowerRoman"/>
+      <w:lvlText w:val="%6."/>
+      <w:lvlJc w:val="right"/>
+      <w:pPr>
+        <w:ind w:left="4320" w:hanging="180"/>
+      </w:pPr>
+    </w:lvl>
+    <w:lvl w:ilvl="6" w:tplc="0409000F" w:tentative="1">
+      <w:start w:val="1"/>
+      <w:numFmt w:val="decimal"/>
+      <w:lvlText w:val="%7."/>
+      <w:lvlJc w:val="left"/>
+      <w:pPr>
+        <w:ind w:left="5040" w:hanging="360"/>
+      </w:pPr>
+    </w:lvl>
+    <w:lvl w:ilvl="7" w:tplc="04090019" w:tentative="1">
+      <w:start w:val="1"/>
+      <w:numFmt w:val="lowerLetter"/>
+      <w:lvlText w:val="%8."/>
+      <w:lvlJc w:val="left"/>
+      <w:pPr>
+        <w:ind w:left="5760" w:hanging="360"/>
+      </w:pPr>
+    </w:lvl>
+    <w:lvl w:ilvl="8" w:tplc="0409001B" w:tentative="1">
+      <w:start w:val="1"/>
+      <w:numFmt w:val="lowerRoman"/>
+      <w:lvlText w:val="%9."/>
+      <w:lvlJc w:val="right"/>
+      <w:pPr>
+        <w:ind w:left="6480" w:hanging="180"/>
+      </w:pPr>
+    </w:lvl>
+  </w:abstractNum>
+  <w:abstractNum w:abstractNumId="13" w15:restartNumberingAfterBreak="0">
+    <w:nsid w:val="29C92D63"/>
+    <w:multiLevelType w:val="multilevel"/>
+    <w:tmpl w:val="EF22B468"/>
+    <w:lvl w:ilvl="0">
+      <w:start w:val="3"/>
+      <w:numFmt w:val="decimal"/>
+      <w:lvlText w:val="%1"/>
+      <w:lvlJc w:val="left"/>
+      <w:pPr>
+        <w:ind w:left="360" w:hanging="360"/>
+      </w:pPr>
+      <w:rPr>
+        <w:rFonts w:ascii="Calibri" w:hAnsi="Calibri" w:hint="default"/>
+      </w:rPr>
+    </w:lvl>
+    <w:lvl w:ilvl="1">
+      <w:start w:val="1"/>
+      <w:numFmt w:val="decimal"/>
+      <w:lvlText w:val="%1.%2"/>
+      <w:lvlJc w:val="left"/>
+      <w:pPr>
+        <w:ind w:left="643" w:hanging="360"/>
+      </w:pPr>
+      <w:rPr>
+        <w:rFonts w:ascii="Calibri" w:hAnsi="Calibri" w:hint="default"/>
+      </w:rPr>
+    </w:lvl>
+    <w:lvl w:ilvl="2">
+      <w:start w:val="1"/>
+      <w:numFmt w:val="decimal"/>
+      <w:lvlText w:val="%1.%2.%3"/>
+      <w:lvlJc w:val="left"/>
+      <w:pPr>
+        <w:ind w:left="1286" w:hanging="720"/>
+      </w:pPr>
+      <w:rPr>
+        <w:rFonts w:ascii="Calibri" w:hAnsi="Calibri" w:hint="default"/>
+      </w:rPr>
+    </w:lvl>
+    <w:lvl w:ilvl="3">
+      <w:start w:val="1"/>
+      <w:numFmt w:val="decimal"/>
+      <w:lvlText w:val="%1.%2.%3.%4"/>
+      <w:lvlJc w:val="left"/>
+      <w:pPr>
+        <w:ind w:left="1569" w:hanging="720"/>
+      </w:pPr>
+      <w:rPr>
+        <w:rFonts w:ascii="Calibri" w:hAnsi="Calibri" w:hint="default"/>
+      </w:rPr>
+    </w:lvl>
+    <w:lvl w:ilvl="4">
+      <w:start w:val="1"/>
+      <w:numFmt w:val="decimal"/>
+      <w:lvlText w:val="%1.%2.%3.%4.%5"/>
+      <w:lvlJc w:val="left"/>
+      <w:pPr>
+        <w:ind w:left="2212" w:hanging="1080"/>
+      </w:pPr>
+      <w:rPr>
+        <w:rFonts w:ascii="Calibri" w:hAnsi="Calibri" w:hint="default"/>
+      </w:rPr>
+    </w:lvl>
+    <w:lvl w:ilvl="5">
+      <w:start w:val="1"/>
+      <w:numFmt w:val="decimal"/>
+      <w:lvlText w:val="%1.%2.%3.%4.%5.%6"/>
+      <w:lvlJc w:val="left"/>
+      <w:pPr>
+        <w:ind w:left="2495" w:hanging="1080"/>
+      </w:pPr>
+      <w:rPr>
+        <w:rFonts w:ascii="Calibri" w:hAnsi="Calibri" w:hint="default"/>
+      </w:rPr>
+    </w:lvl>
+    <w:lvl w:ilvl="6">
+      <w:start w:val="1"/>
+      <w:numFmt w:val="decimal"/>
+      <w:lvlText w:val="%1.%2.%3.%4.%5.%6.%7"/>
+      <w:lvlJc w:val="left"/>
+      <w:pPr>
+        <w:ind w:left="3138" w:hanging="1440"/>
+      </w:pPr>
+      <w:rPr>
+        <w:rFonts w:ascii="Calibri" w:hAnsi="Calibri" w:hint="default"/>
+      </w:rPr>
+    </w:lvl>
+    <w:lvl w:ilvl="7">
+      <w:start w:val="1"/>
+      <w:numFmt w:val="decimal"/>
+      <w:lvlText w:val="%1.%2.%3.%4.%5.%6.%7.%8"/>
+      <w:lvlJc w:val="left"/>
+      <w:pPr>
+        <w:ind w:left="3421" w:hanging="1440"/>
+      </w:pPr>
+      <w:rPr>
+        <w:rFonts w:ascii="Calibri" w:hAnsi="Calibri" w:hint="default"/>
+      </w:rPr>
+    </w:lvl>
+    <w:lvl w:ilvl="8">
+      <w:start w:val="1"/>
+      <w:numFmt w:val="decimal"/>
+      <w:lvlText w:val="%1.%2.%3.%4.%5.%6.%7.%8.%9"/>
+      <w:lvlJc w:val="left"/>
+      <w:pPr>
+        <w:ind w:left="4064" w:hanging="1800"/>
+      </w:pPr>
+      <w:rPr>
+        <w:rFonts w:ascii="Calibri" w:hAnsi="Calibri" w:hint="default"/>
+      </w:rPr>
+    </w:lvl>
+  </w:abstractNum>
+  <w:abstractNum w:abstractNumId="14" w15:restartNumberingAfterBreak="0">
     <w:nsid w:val="2D1E1384"/>
     <w:multiLevelType w:val="hybridMultilevel"/>
     <w:tmpl w:val="5582EA64"/>
@@ -5402,7 +6914,7 @@
       </w:pPr>
     </w:lvl>
   </w:abstractNum>
-  <w:abstractNum w:abstractNumId="12" w15:restartNumberingAfterBreak="0">
+  <w:abstractNum w:abstractNumId="15" w15:restartNumberingAfterBreak="0">
     <w:nsid w:val="33947D18"/>
     <w:multiLevelType w:val="multilevel"/>
     <w:tmpl w:val="B14C22B6"/>
@@ -5515,7 +7027,7 @@
       </w:pPr>
     </w:lvl>
   </w:abstractNum>
-  <w:abstractNum w:abstractNumId="13" w15:restartNumberingAfterBreak="0">
+  <w:abstractNum w:abstractNumId="16" w15:restartNumberingAfterBreak="0">
     <w:nsid w:val="34431D13"/>
     <w:multiLevelType w:val="hybridMultilevel"/>
     <w:tmpl w:val="2C04E454"/>
@@ -5607,7 +7119,7 @@
       </w:pPr>
     </w:lvl>
   </w:abstractNum>
-  <w:abstractNum w:abstractNumId="14" w15:restartNumberingAfterBreak="0">
+  <w:abstractNum w:abstractNumId="17" w15:restartNumberingAfterBreak="0">
     <w:nsid w:val="383B6886"/>
     <w:multiLevelType w:val="hybridMultilevel"/>
     <w:tmpl w:val="2D22E1F0"/>
@@ -5696,7 +7208,7 @@
       </w:pPr>
     </w:lvl>
   </w:abstractNum>
-  <w:abstractNum w:abstractNumId="15" w15:restartNumberingAfterBreak="0">
+  <w:abstractNum w:abstractNumId="18" w15:restartNumberingAfterBreak="0">
     <w:nsid w:val="38BC479F"/>
     <w:multiLevelType w:val="hybridMultilevel"/>
     <w:tmpl w:val="AA308954"/>
@@ -5809,7 +7321,7 @@
       </w:rPr>
     </w:lvl>
   </w:abstractNum>
-  <w:abstractNum w:abstractNumId="16" w15:restartNumberingAfterBreak="0">
+  <w:abstractNum w:abstractNumId="19" w15:restartNumberingAfterBreak="0">
     <w:nsid w:val="3A2723D6"/>
     <w:multiLevelType w:val="hybridMultilevel"/>
     <w:tmpl w:val="203E6510"/>
@@ -5922,7 +7434,7 @@
       </w:rPr>
     </w:lvl>
   </w:abstractNum>
-  <w:abstractNum w:abstractNumId="17" w15:restartNumberingAfterBreak="0">
+  <w:abstractNum w:abstractNumId="20" w15:restartNumberingAfterBreak="0">
     <w:nsid w:val="3F2E7B81"/>
     <w:multiLevelType w:val="hybridMultilevel"/>
     <w:tmpl w:val="C5865AA4"/>
@@ -6011,7 +7523,7 @@
       </w:pPr>
     </w:lvl>
   </w:abstractNum>
-  <w:abstractNum w:abstractNumId="18" w15:restartNumberingAfterBreak="0">
+  <w:abstractNum w:abstractNumId="21" w15:restartNumberingAfterBreak="0">
     <w:nsid w:val="41977150"/>
     <w:multiLevelType w:val="hybridMultilevel"/>
     <w:tmpl w:val="2FB45B94"/>
@@ -6100,7 +7612,7 @@
       </w:pPr>
     </w:lvl>
   </w:abstractNum>
-  <w:abstractNum w:abstractNumId="19" w15:restartNumberingAfterBreak="0">
+  <w:abstractNum w:abstractNumId="22" w15:restartNumberingAfterBreak="0">
     <w:nsid w:val="41A1004F"/>
     <w:multiLevelType w:val="multilevel"/>
     <w:tmpl w:val="1C02E714"/>
@@ -6213,7 +7725,7 @@
       </w:pPr>
     </w:lvl>
   </w:abstractNum>
-  <w:abstractNum w:abstractNumId="20" w15:restartNumberingAfterBreak="0">
+  <w:abstractNum w:abstractNumId="23" w15:restartNumberingAfterBreak="0">
     <w:nsid w:val="441759FF"/>
     <w:multiLevelType w:val="multilevel"/>
     <w:tmpl w:val="A7FE3904"/>
@@ -6326,7 +7838,7 @@
       </w:pPr>
     </w:lvl>
   </w:abstractNum>
-  <w:abstractNum w:abstractNumId="21" w15:restartNumberingAfterBreak="0">
+  <w:abstractNum w:abstractNumId="24" w15:restartNumberingAfterBreak="0">
     <w:nsid w:val="45C3112F"/>
     <w:multiLevelType w:val="multilevel"/>
     <w:tmpl w:val="CF3CAA66"/>
@@ -6404,7 +7916,7 @@
       </w:rPr>
     </w:lvl>
   </w:abstractNum>
-  <w:abstractNum w:abstractNumId="22" w15:restartNumberingAfterBreak="0">
+  <w:abstractNum w:abstractNumId="25" w15:restartNumberingAfterBreak="0">
     <w:nsid w:val="46950DF9"/>
     <w:multiLevelType w:val="multilevel"/>
     <w:tmpl w:val="1A8A9D0E"/>
@@ -6517,7 +8029,7 @@
       </w:pPr>
     </w:lvl>
   </w:abstractNum>
-  <w:abstractNum w:abstractNumId="23" w15:restartNumberingAfterBreak="0">
+  <w:abstractNum w:abstractNumId="26" w15:restartNumberingAfterBreak="0">
     <w:nsid w:val="4BA7199A"/>
     <w:multiLevelType w:val="multilevel"/>
     <w:tmpl w:val="A2506DFC"/>
@@ -6638,7 +8150,7 @@
       </w:rPr>
     </w:lvl>
   </w:abstractNum>
-  <w:abstractNum w:abstractNumId="24" w15:restartNumberingAfterBreak="0">
+  <w:abstractNum w:abstractNumId="27" w15:restartNumberingAfterBreak="0">
     <w:nsid w:val="4D04528C"/>
     <w:multiLevelType w:val="hybridMultilevel"/>
     <w:tmpl w:val="7FFA38D2"/>
@@ -6727,7 +8239,7 @@
       </w:pPr>
     </w:lvl>
   </w:abstractNum>
-  <w:abstractNum w:abstractNumId="25" w15:restartNumberingAfterBreak="0">
+  <w:abstractNum w:abstractNumId="28" w15:restartNumberingAfterBreak="0">
     <w:nsid w:val="4D6D045B"/>
     <w:multiLevelType w:val="hybridMultilevel"/>
     <w:tmpl w:val="00D40AE6"/>
@@ -6816,7 +8328,7 @@
       </w:pPr>
     </w:lvl>
   </w:abstractNum>
-  <w:abstractNum w:abstractNumId="26" w15:restartNumberingAfterBreak="0">
+  <w:abstractNum w:abstractNumId="29" w15:restartNumberingAfterBreak="0">
     <w:nsid w:val="538C68D7"/>
     <w:multiLevelType w:val="hybridMultilevel"/>
     <w:tmpl w:val="C84ED6FA"/>
@@ -6905,7 +8417,7 @@
       </w:pPr>
     </w:lvl>
   </w:abstractNum>
-  <w:abstractNum w:abstractNumId="27" w15:restartNumberingAfterBreak="0">
+  <w:abstractNum w:abstractNumId="30" w15:restartNumberingAfterBreak="0">
     <w:nsid w:val="563214A0"/>
     <w:multiLevelType w:val="multilevel"/>
     <w:tmpl w:val="D5E2D094"/>
@@ -6965,7 +8477,7 @@
       <w:lvlJc w:val="right"/>
     </w:lvl>
   </w:abstractNum>
-  <w:abstractNum w:abstractNumId="28" w15:restartNumberingAfterBreak="0">
+  <w:abstractNum w:abstractNumId="31" w15:restartNumberingAfterBreak="0">
     <w:nsid w:val="5A182292"/>
     <w:multiLevelType w:val="hybridMultilevel"/>
     <w:tmpl w:val="7FFA38D2"/>
@@ -7054,7 +8566,7 @@
       </w:pPr>
     </w:lvl>
   </w:abstractNum>
-  <w:abstractNum w:abstractNumId="29" w15:restartNumberingAfterBreak="0">
+  <w:abstractNum w:abstractNumId="32" w15:restartNumberingAfterBreak="0">
     <w:nsid w:val="5A1D47ED"/>
     <w:multiLevelType w:val="hybridMultilevel"/>
     <w:tmpl w:val="45DC5898"/>
@@ -7167,7 +8679,7 @@
       </w:rPr>
     </w:lvl>
   </w:abstractNum>
-  <w:abstractNum w:abstractNumId="30" w15:restartNumberingAfterBreak="0">
+  <w:abstractNum w:abstractNumId="33" w15:restartNumberingAfterBreak="0">
     <w:nsid w:val="5A524506"/>
     <w:multiLevelType w:val="hybridMultilevel"/>
     <w:tmpl w:val="7FFA38D2"/>
@@ -7256,7 +8768,7 @@
       </w:pPr>
     </w:lvl>
   </w:abstractNum>
-  <w:abstractNum w:abstractNumId="31" w15:restartNumberingAfterBreak="0">
+  <w:abstractNum w:abstractNumId="34" w15:restartNumberingAfterBreak="0">
     <w:nsid w:val="5AD14E08"/>
     <w:multiLevelType w:val="hybridMultilevel"/>
     <w:tmpl w:val="0BC603CC"/>
@@ -7345,7 +8857,7 @@
       </w:pPr>
     </w:lvl>
   </w:abstractNum>
-  <w:abstractNum w:abstractNumId="32" w15:restartNumberingAfterBreak="0">
+  <w:abstractNum w:abstractNumId="35" w15:restartNumberingAfterBreak="0">
     <w:nsid w:val="5F1C73D4"/>
     <w:multiLevelType w:val="hybridMultilevel"/>
     <w:tmpl w:val="2FF0578A"/>
@@ -7434,7 +8946,7 @@
       </w:pPr>
     </w:lvl>
   </w:abstractNum>
-  <w:abstractNum w:abstractNumId="33" w15:restartNumberingAfterBreak="0">
+  <w:abstractNum w:abstractNumId="36" w15:restartNumberingAfterBreak="0">
     <w:nsid w:val="63D8209F"/>
     <w:multiLevelType w:val="multilevel"/>
     <w:tmpl w:val="7952B87E"/>
@@ -7557,7 +9069,7 @@
       </w:rPr>
     </w:lvl>
   </w:abstractNum>
-  <w:abstractNum w:abstractNumId="34" w15:restartNumberingAfterBreak="0">
+  <w:abstractNum w:abstractNumId="37" w15:restartNumberingAfterBreak="0">
     <w:nsid w:val="664F3BA3"/>
     <w:multiLevelType w:val="multilevel"/>
     <w:tmpl w:val="4BC8BCD6"/>
@@ -7670,7 +9182,7 @@
       </w:pPr>
     </w:lvl>
   </w:abstractNum>
-  <w:abstractNum w:abstractNumId="35" w15:restartNumberingAfterBreak="0">
+  <w:abstractNum w:abstractNumId="38" w15:restartNumberingAfterBreak="0">
     <w:nsid w:val="6BAE437C"/>
     <w:multiLevelType w:val="hybridMultilevel"/>
     <w:tmpl w:val="E7228B0E"/>
@@ -7759,7 +9271,7 @@
       </w:pPr>
     </w:lvl>
   </w:abstractNum>
-  <w:abstractNum w:abstractNumId="36" w15:restartNumberingAfterBreak="0">
+  <w:abstractNum w:abstractNumId="39" w15:restartNumberingAfterBreak="0">
     <w:nsid w:val="6C2F213E"/>
     <w:multiLevelType w:val="hybridMultilevel"/>
     <w:tmpl w:val="7FFA38D2"/>
@@ -7848,7 +9360,7 @@
       </w:pPr>
     </w:lvl>
   </w:abstractNum>
-  <w:abstractNum w:abstractNumId="37" w15:restartNumberingAfterBreak="0">
+  <w:abstractNum w:abstractNumId="40" w15:restartNumberingAfterBreak="0">
     <w:nsid w:val="6FCD56C2"/>
     <w:multiLevelType w:val="hybridMultilevel"/>
     <w:tmpl w:val="F3CC9EAA"/>
@@ -7937,7 +9449,120 @@
       </w:pPr>
     </w:lvl>
   </w:abstractNum>
-  <w:abstractNum w:abstractNumId="38" w15:restartNumberingAfterBreak="0">
+  <w:abstractNum w:abstractNumId="41" w15:restartNumberingAfterBreak="0">
+    <w:nsid w:val="7217233D"/>
+    <w:multiLevelType w:val="multilevel"/>
+    <w:tmpl w:val="197E5968"/>
+    <w:lvl w:ilvl="0">
+      <w:start w:val="1"/>
+      <w:numFmt w:val="decimal"/>
+      <w:lvlText w:val="%1."/>
+      <w:lvlJc w:val="left"/>
+      <w:pPr>
+        <w:tabs>
+          <w:tab w:val="num" w:pos="643"/>
+        </w:tabs>
+        <w:ind w:left="643" w:hanging="360"/>
+      </w:pPr>
+    </w:lvl>
+    <w:lvl w:ilvl="1" w:tentative="1">
+      <w:start w:val="1"/>
+      <w:numFmt w:val="decimal"/>
+      <w:lvlText w:val="%2."/>
+      <w:lvlJc w:val="left"/>
+      <w:pPr>
+        <w:tabs>
+          <w:tab w:val="num" w:pos="1440"/>
+        </w:tabs>
+        <w:ind w:left="1440" w:hanging="360"/>
+      </w:pPr>
+    </w:lvl>
+    <w:lvl w:ilvl="2" w:tentative="1">
+      <w:start w:val="1"/>
+      <w:numFmt w:val="decimal"/>
+      <w:lvlText w:val="%3."/>
+      <w:lvlJc w:val="left"/>
+      <w:pPr>
+        <w:tabs>
+          <w:tab w:val="num" w:pos="2160"/>
+        </w:tabs>
+        <w:ind w:left="2160" w:hanging="360"/>
+      </w:pPr>
+    </w:lvl>
+    <w:lvl w:ilvl="3" w:tentative="1">
+      <w:start w:val="1"/>
+      <w:numFmt w:val="decimal"/>
+      <w:lvlText w:val="%4."/>
+      <w:lvlJc w:val="left"/>
+      <w:pPr>
+        <w:tabs>
+          <w:tab w:val="num" w:pos="2880"/>
+        </w:tabs>
+        <w:ind w:left="2880" w:hanging="360"/>
+      </w:pPr>
+    </w:lvl>
+    <w:lvl w:ilvl="4" w:tentative="1">
+      <w:start w:val="1"/>
+      <w:numFmt w:val="decimal"/>
+      <w:lvlText w:val="%5."/>
+      <w:lvlJc w:val="left"/>
+      <w:pPr>
+        <w:tabs>
+          <w:tab w:val="num" w:pos="3600"/>
+        </w:tabs>
+        <w:ind w:left="3600" w:hanging="360"/>
+      </w:pPr>
+    </w:lvl>
+    <w:lvl w:ilvl="5" w:tentative="1">
+      <w:start w:val="1"/>
+      <w:numFmt w:val="decimal"/>
+      <w:lvlText w:val="%6."/>
+      <w:lvlJc w:val="left"/>
+      <w:pPr>
+        <w:tabs>
+          <w:tab w:val="num" w:pos="4320"/>
+        </w:tabs>
+        <w:ind w:left="4320" w:hanging="360"/>
+      </w:pPr>
+    </w:lvl>
+    <w:lvl w:ilvl="6" w:tentative="1">
+      <w:start w:val="1"/>
+      <w:numFmt w:val="decimal"/>
+      <w:lvlText w:val="%7."/>
+      <w:lvlJc w:val="left"/>
+      <w:pPr>
+        <w:tabs>
+          <w:tab w:val="num" w:pos="5040"/>
+        </w:tabs>
+        <w:ind w:left="5040" w:hanging="360"/>
+      </w:pPr>
+    </w:lvl>
+    <w:lvl w:ilvl="7" w:tentative="1">
+      <w:start w:val="1"/>
+      <w:numFmt w:val="decimal"/>
+      <w:lvlText w:val="%8."/>
+      <w:lvlJc w:val="left"/>
+      <w:pPr>
+        <w:tabs>
+          <w:tab w:val="num" w:pos="5760"/>
+        </w:tabs>
+        <w:ind w:left="5760" w:hanging="360"/>
+      </w:pPr>
+    </w:lvl>
+    <w:lvl w:ilvl="8" w:tentative="1">
+      <w:start w:val="1"/>
+      <w:numFmt w:val="decimal"/>
+      <w:lvlText w:val="%9."/>
+      <w:lvlJc w:val="left"/>
+      <w:pPr>
+        <w:tabs>
+          <w:tab w:val="num" w:pos="6480"/>
+        </w:tabs>
+        <w:ind w:left="6480" w:hanging="360"/>
+      </w:pPr>
+    </w:lvl>
+  </w:abstractNum>
+  <w:abstractNum w:abstractNumId="42" w15:restartNumberingAfterBreak="0">
     <w:nsid w:val="776B05FB"/>
     <w:multiLevelType w:val="multilevel"/>
     <w:tmpl w:val="4BD6BE22"/>
@@ -8050,7 +9675,7 @@
       </w:pPr>
     </w:lvl>
   </w:abstractNum>
-  <w:abstractNum w:abstractNumId="39" w15:restartNumberingAfterBreak="0">
+  <w:abstractNum w:abstractNumId="43" w15:restartNumberingAfterBreak="0">
     <w:nsid w:val="77BD6550"/>
     <w:multiLevelType w:val="hybridMultilevel"/>
     <w:tmpl w:val="F3CC9EAA"/>
@@ -8139,125 +9764,253 @@
       </w:pPr>
     </w:lvl>
   </w:abstractNum>
+  <w:abstractNum w:abstractNumId="44" w15:restartNumberingAfterBreak="0">
+    <w:nsid w:val="79DA638B"/>
+    <w:multiLevelType w:val="multilevel"/>
+    <w:tmpl w:val="14AC5E24"/>
+    <w:lvl w:ilvl="0">
+      <w:start w:val="3"/>
+      <w:numFmt w:val="decimal"/>
+      <w:lvlText w:val="%1"/>
+      <w:lvlJc w:val="left"/>
+      <w:pPr>
+        <w:ind w:left="360" w:hanging="360"/>
+      </w:pPr>
+      <w:rPr>
+        <w:rFonts w:ascii="Calibri" w:hAnsi="Calibri" w:hint="default"/>
+      </w:rPr>
+    </w:lvl>
+    <w:lvl w:ilvl="1">
+      <w:start w:val="1"/>
+      <w:numFmt w:val="decimal"/>
+      <w:lvlText w:val="%1.%2"/>
+      <w:lvlJc w:val="left"/>
+      <w:pPr>
+        <w:ind w:left="720" w:hanging="360"/>
+      </w:pPr>
+      <w:rPr>
+        <w:rFonts w:ascii="Calibri" w:hAnsi="Calibri" w:hint="default"/>
+      </w:rPr>
+    </w:lvl>
+    <w:lvl w:ilvl="2">
+      <w:start w:val="1"/>
+      <w:numFmt w:val="decimal"/>
+      <w:lvlText w:val="%1.%2.%3"/>
+      <w:lvlJc w:val="left"/>
+      <w:pPr>
+        <w:ind w:left="1440" w:hanging="720"/>
+      </w:pPr>
+      <w:rPr>
+        <w:rFonts w:ascii="Calibri" w:hAnsi="Calibri" w:hint="default"/>
+      </w:rPr>
+    </w:lvl>
+    <w:lvl w:ilvl="3">
+      <w:start w:val="1"/>
+      <w:numFmt w:val="decimal"/>
+      <w:lvlText w:val="%1.%2.%3.%4"/>
+      <w:lvlJc w:val="left"/>
+      <w:pPr>
+        <w:ind w:left="1800" w:hanging="720"/>
+      </w:pPr>
+      <w:rPr>
+        <w:rFonts w:ascii="Calibri" w:hAnsi="Calibri" w:hint="default"/>
+      </w:rPr>
+    </w:lvl>
+    <w:lvl w:ilvl="4">
+      <w:start w:val="1"/>
+      <w:numFmt w:val="decimal"/>
+      <w:lvlText w:val="%1.%2.%3.%4.%5"/>
+      <w:lvlJc w:val="left"/>
+      <w:pPr>
+        <w:ind w:left="2520" w:hanging="1080"/>
+      </w:pPr>
+      <w:rPr>
+        <w:rFonts w:ascii="Calibri" w:hAnsi="Calibri" w:hint="default"/>
+      </w:rPr>
+    </w:lvl>
+    <w:lvl w:ilvl="5">
+      <w:start w:val="1"/>
+      <w:numFmt w:val="decimal"/>
+      <w:lvlText w:val="%1.%2.%3.%4.%5.%6"/>
+      <w:lvlJc w:val="left"/>
+      <w:pPr>
+        <w:ind w:left="2880" w:hanging="1080"/>
+      </w:pPr>
+      <w:rPr>
+        <w:rFonts w:ascii="Calibri" w:hAnsi="Calibri" w:hint="default"/>
+      </w:rPr>
+    </w:lvl>
+    <w:lvl w:ilvl="6">
+      <w:start w:val="1"/>
+      <w:numFmt w:val="decimal"/>
+      <w:lvlText w:val="%1.%2.%3.%4.%5.%6.%7"/>
+      <w:lvlJc w:val="left"/>
+      <w:pPr>
+        <w:ind w:left="3600" w:hanging="1440"/>
+      </w:pPr>
+      <w:rPr>
+        <w:rFonts w:ascii="Calibri" w:hAnsi="Calibri" w:hint="default"/>
+      </w:rPr>
+    </w:lvl>
+    <w:lvl w:ilvl="7">
+      <w:start w:val="1"/>
+      <w:numFmt w:val="decimal"/>
+      <w:lvlText w:val="%1.%2.%3.%4.%5.%6.%7.%8"/>
+      <w:lvlJc w:val="left"/>
+      <w:pPr>
+        <w:ind w:left="3960" w:hanging="1440"/>
+      </w:pPr>
+      <w:rPr>
+        <w:rFonts w:ascii="Calibri" w:hAnsi="Calibri" w:hint="default"/>
+      </w:rPr>
+    </w:lvl>
+    <w:lvl w:ilvl="8">
+      <w:start w:val="1"/>
+      <w:numFmt w:val="decimal"/>
+      <w:lvlText w:val="%1.%2.%3.%4.%5.%6.%7.%8.%9"/>
+      <w:lvlJc w:val="left"/>
+      <w:pPr>
+        <w:ind w:left="4680" w:hanging="1800"/>
+      </w:pPr>
+      <w:rPr>
+        <w:rFonts w:ascii="Calibri" w:hAnsi="Calibri" w:hint="default"/>
+      </w:rPr>
+    </w:lvl>
+  </w:abstractNum>
   <w:num w:numId="1">
+    <w:abstractNumId w:val="24"/>
+  </w:num>
+  <w:num w:numId="2">
+    <w:abstractNumId w:val="30"/>
+  </w:num>
+  <w:num w:numId="3">
+    <w:abstractNumId w:val="29"/>
+  </w:num>
+  <w:num w:numId="4">
+    <w:abstractNumId w:val="36"/>
+  </w:num>
+  <w:num w:numId="5">
+    <w:abstractNumId w:val="8"/>
+  </w:num>
+  <w:num w:numId="6">
+    <w:abstractNumId w:val="19"/>
+  </w:num>
+  <w:num w:numId="7">
+    <w:abstractNumId w:val="18"/>
+  </w:num>
+  <w:num w:numId="8">
     <w:abstractNumId w:val="21"/>
   </w:num>
-  <w:num w:numId="2">
-    <w:abstractNumId w:val="27"/>
-  </w:num>
-  <w:num w:numId="3">
-    <w:abstractNumId w:val="26"/>
-  </w:num>
-  <w:num w:numId="4">
-    <w:abstractNumId w:val="33"/>
-  </w:num>
-  <w:num w:numId="5">
-    <w:abstractNumId w:val="7"/>
-  </w:num>
-  <w:num w:numId="6">
-    <w:abstractNumId w:val="16"/>
-  </w:num>
-  <w:num w:numId="7">
-    <w:abstractNumId w:val="15"/>
-  </w:num>
-  <w:num w:numId="8">
-    <w:abstractNumId w:val="18"/>
-  </w:num>
   <w:num w:numId="9">
-    <w:abstractNumId w:val="3"/>
+    <w:abstractNumId w:val="4"/>
   </w:num>
   <w:num w:numId="10">
-    <w:abstractNumId w:val="29"/>
+    <w:abstractNumId w:val="32"/>
   </w:num>
   <w:num w:numId="11">
     <w:abstractNumId w:val="0"/>
   </w:num>
   <w:num w:numId="12">
+    <w:abstractNumId w:val="25"/>
+  </w:num>
+  <w:num w:numId="13">
+    <w:abstractNumId w:val="37"/>
+  </w:num>
+  <w:num w:numId="14">
+    <w:abstractNumId w:val="23"/>
+  </w:num>
+  <w:num w:numId="15">
     <w:abstractNumId w:val="22"/>
   </w:num>
-  <w:num w:numId="13">
-    <w:abstractNumId w:val="34"/>
+  <w:num w:numId="16">
+    <w:abstractNumId w:val="15"/>
   </w:num>
-  <w:num w:numId="14">
+  <w:num w:numId="17">
+    <w:abstractNumId w:val="10"/>
+  </w:num>
+  <w:num w:numId="18">
+    <w:abstractNumId w:val="42"/>
+  </w:num>
+  <w:num w:numId="19">
+    <w:abstractNumId w:val="5"/>
+  </w:num>
+  <w:num w:numId="20">
+    <w:abstractNumId w:val="6"/>
+  </w:num>
+  <w:num w:numId="21">
+    <w:abstractNumId w:val="28"/>
+  </w:num>
+  <w:num w:numId="22">
     <w:abstractNumId w:val="20"/>
   </w:num>
-  <w:num w:numId="15">
-    <w:abstractNumId w:val="19"/>
+  <w:num w:numId="23">
+    <w:abstractNumId w:val="43"/>
   </w:num>
-  <w:num w:numId="16">
-    <w:abstractNumId w:val="12"/>
-  </w:num>
-  <w:num w:numId="17">
-    <w:abstractNumId w:val="9"/>
-  </w:num>
-  <w:num w:numId="18">
-    <w:abstractNumId w:val="38"/>
-  </w:num>
-  <w:num w:numId="19">
-    <w:abstractNumId w:val="4"/>
-  </w:num>
-  <w:num w:numId="20">
-    <w:abstractNumId w:val="5"/>
-  </w:num>
-  <w:num w:numId="21">
-    <w:abstractNumId w:val="25"/>
-  </w:num>
-  <w:num w:numId="22">
-    <w:abstractNumId w:val="17"/>
-  </w:num>
-  <w:num w:numId="23">
+  <w:num w:numId="24">
     <w:abstractNumId w:val="39"/>
   </w:num>
-  <w:num w:numId="24">
-    <w:abstractNumId w:val="36"/>
-  </w:num>
   <w:num w:numId="25">
-    <w:abstractNumId w:val="24"/>
+    <w:abstractNumId w:val="27"/>
   </w:num>
   <w:num w:numId="26">
-    <w:abstractNumId w:val="37"/>
+    <w:abstractNumId w:val="40"/>
   </w:num>
   <w:num w:numId="27">
-    <w:abstractNumId w:val="8"/>
+    <w:abstractNumId w:val="9"/>
   </w:num>
   <w:num w:numId="28">
     <w:abstractNumId w:val="1"/>
   </w:num>
   <w:num w:numId="29">
+    <w:abstractNumId w:val="14"/>
+  </w:num>
+  <w:num w:numId="30">
+    <w:abstractNumId w:val="31"/>
+  </w:num>
+  <w:num w:numId="31">
+    <w:abstractNumId w:val="33"/>
+  </w:num>
+  <w:num w:numId="32">
     <w:abstractNumId w:val="11"/>
   </w:num>
-  <w:num w:numId="30">
-    <w:abstractNumId w:val="28"/>
-  </w:num>
-  <w:num w:numId="31">
-    <w:abstractNumId w:val="30"/>
-  </w:num>
-  <w:num w:numId="32">
-    <w:abstractNumId w:val="10"/>
-  </w:num>
   <w:num w:numId="33">
-    <w:abstractNumId w:val="6"/>
+    <w:abstractNumId w:val="7"/>
   </w:num>
   <w:num w:numId="34">
-    <w:abstractNumId w:val="14"/>
+    <w:abstractNumId w:val="17"/>
   </w:num>
   <w:num w:numId="35">
+    <w:abstractNumId w:val="16"/>
+  </w:num>
+  <w:num w:numId="36">
+    <w:abstractNumId w:val="34"/>
+  </w:num>
+  <w:num w:numId="37">
+    <w:abstractNumId w:val="35"/>
+  </w:num>
+  <w:num w:numId="38">
+    <w:abstractNumId w:val="38"/>
+  </w:num>
+  <w:num w:numId="39">
+    <w:abstractNumId w:val="26"/>
+  </w:num>
+  <w:num w:numId="40">
+    <w:abstractNumId w:val="3"/>
+  </w:num>
+  <w:num w:numId="41">
+    <w:abstractNumId w:val="41"/>
+  </w:num>
+  <w:num w:numId="42">
+    <w:abstractNumId w:val="44"/>
+  </w:num>
+  <w:num w:numId="43">
     <w:abstractNumId w:val="13"/>
   </w:num>
-  <w:num w:numId="36">
-    <w:abstractNumId w:val="31"/>
+  <w:num w:numId="44">
+    <w:abstractNumId w:val="2"/>
   </w:num>
-  <w:num w:numId="37">
-    <w:abstractNumId w:val="32"/>
-  </w:num>
-  <w:num w:numId="38">
-    <w:abstractNumId w:val="35"/>
-  </w:num>
-  <w:num w:numId="39">
-    <w:abstractNumId w:val="23"/>
-  </w:num>
-  <w:num w:numId="40">
-    <w:abstractNumId w:val="2"/>
+  <w:num w:numId="45">
+    <w:abstractNumId w:val="12"/>
   </w:num>
   <w:numIdMacAtCleanup w:val="24"/>
 </w:numbering>
@@ -8667,6 +10420,7 @@
     <w:link w:val="Heading1Char"/>
     <w:uiPriority w:val="9"/>
     <w:qFormat/>
+    <w:rsid w:val="0022203D"/>
     <w:pPr>
       <w:keepNext/>
       <w:keepLines/>
@@ -8678,8 +10432,8 @@
     </w:pPr>
     <w:rPr>
       <w:rFonts w:asciiTheme="majorHAnsi" w:eastAsiaTheme="majorEastAsia" w:hAnsiTheme="majorHAnsi" w:cstheme="majorBidi"/>
-      <w:color w:val="F24F4F" w:themeColor="accent1"/>
-      <w:sz w:val="36"/>
+      <w:color w:val="0070C0"/>
+      <w:sz w:val="72"/>
       <w:szCs w:val="36"/>
     </w:rPr>
   </w:style>
@@ -8691,6 +10445,7 @@
     <w:uiPriority w:val="9"/>
     <w:unhideWhenUsed/>
     <w:qFormat/>
+    <w:rsid w:val="0022203D"/>
     <w:pPr>
       <w:keepNext/>
       <w:keepLines/>
@@ -8698,6 +10453,7 @@
       <w:outlineLvl w:val="1"/>
     </w:pPr>
     <w:rPr>
+      <w:rFonts w:asciiTheme="majorHAnsi" w:hAnsiTheme="majorHAnsi"/>
       <w:b/>
       <w:bCs/>
       <w:sz w:val="26"/>
@@ -8974,10 +10730,11 @@
     <w:basedOn w:val="DefaultParagraphFont"/>
     <w:link w:val="Heading1"/>
     <w:uiPriority w:val="9"/>
+    <w:rsid w:val="0022203D"/>
     <w:rPr>
       <w:rFonts w:asciiTheme="majorHAnsi" w:eastAsiaTheme="majorEastAsia" w:hAnsiTheme="majorHAnsi" w:cstheme="majorBidi"/>
-      <w:color w:val="F24F4F" w:themeColor="accent1"/>
-      <w:sz w:val="36"/>
+      <w:color w:val="0070C0"/>
+      <w:sz w:val="72"/>
       <w:szCs w:val="36"/>
     </w:rPr>
   </w:style>
@@ -8986,7 +10743,9 @@
     <w:basedOn w:val="DefaultParagraphFont"/>
     <w:link w:val="Heading2"/>
     <w:uiPriority w:val="9"/>
+    <w:rsid w:val="0022203D"/>
     <w:rPr>
+      <w:rFonts w:asciiTheme="majorHAnsi" w:hAnsiTheme="majorHAnsi"/>
       <w:b/>
       <w:bCs/>
       <w:sz w:val="26"/>
@@ -9009,8 +10768,6 @@
       <w:outlineLvl w:val="9"/>
     </w:pPr>
     <w:rPr>
-      <w:color w:val="0070C0"/>
-      <w:sz w:val="72"/>
       <w:szCs w:val="72"/>
     </w:rPr>
   </w:style>
@@ -10913,7 +12670,7 @@
 </file>
 
 <file path=customXml/itemProps3.xml><?xml version="1.0" encoding="utf-8"?>
-<ds:datastoreItem xmlns:ds="http://schemas.openxmlformats.org/officeDocument/2006/customXml" ds:itemID="{337B7B54-C150-8144-ACC3-FBC9A5361E0B}">
+<ds:datastoreItem xmlns:ds="http://schemas.openxmlformats.org/officeDocument/2006/customXml" ds:itemID="{6E8C17F1-4CC5-0441-945C-DF0AD49E92B9}">
   <ds:schemaRefs>
     <ds:schemaRef ds:uri="http://schemas.openxmlformats.org/officeDocument/2006/bibliography"/>
   </ds:schemaRefs>

</xml_diff>